<commit_message>
vault backup: 2024-09-24 19:20:52
</commit_message>
<xml_diff>
--- a/Centennial/Term 1/COMM College Communications 2/Critque Essay Draft.docx
+++ b/Centennial/Term 1/COMM College Communications 2/Critque Essay Draft.docx
@@ -264,39 +264,120 @@
       </w:pPr>
       <w:r>
         <w:rPr>
+          <w:b/>
+          <w:bCs/>
           <w:sz w:val="24"/>
           <w:szCs w:val="24"/>
         </w:rPr>
         <w:lastRenderedPageBreak/>
-        <w:t xml:space="preserve">Horvath’s first point is </w:t>
-      </w:r>
-      <w:r>
-        <w:rPr>
-          <w:sz w:val="24"/>
-          <w:szCs w:val="24"/>
-        </w:rPr>
-        <w:t>about the necessity for empathy to be present for effective learning</w:t>
-      </w:r>
-      <w:r>
-        <w:rPr>
-          <w:sz w:val="24"/>
-          <w:szCs w:val="24"/>
-        </w:rPr>
-        <w:t xml:space="preserve">. </w:t>
-      </w:r>
-      <w:r>
-        <w:rPr>
-          <w:sz w:val="24"/>
-          <w:szCs w:val="24"/>
-        </w:rPr>
-        <w:t>There is a clear discrepancy</w:t>
-      </w:r>
-      <w:r>
-        <w:rPr>
-          <w:sz w:val="24"/>
-          <w:szCs w:val="24"/>
-        </w:rPr>
-        <w:t xml:space="preserve"> with the effectiveness of learning between </w:t>
+        <w:t>Reasoning</w:t>
+      </w:r>
+      <w:r>
+        <w:rPr>
+          <w:sz w:val="24"/>
+          <w:szCs w:val="24"/>
+        </w:rPr>
+        <w:br/>
+        <w:t>Horvath presents a strong case for why t</w:t>
+      </w:r>
+      <w:r>
+        <w:rPr>
+          <w:sz w:val="24"/>
+          <w:szCs w:val="24"/>
+        </w:rPr>
+        <w:t>raditional teaching methods are more effective than digital teaching methods</w:t>
+      </w:r>
+      <w:r>
+        <w:rPr>
+          <w:sz w:val="24"/>
+          <w:szCs w:val="24"/>
+        </w:rPr>
+        <w:t xml:space="preserve"> by </w:t>
+      </w:r>
+      <w:r>
+        <w:rPr>
+          <w:sz w:val="24"/>
+          <w:szCs w:val="24"/>
+        </w:rPr>
+        <w:t xml:space="preserve">supporting their arguments with </w:t>
+      </w:r>
+      <w:r>
+        <w:rPr>
+          <w:sz w:val="24"/>
+          <w:szCs w:val="24"/>
+        </w:rPr>
+        <w:t>neuroscientific evidence.</w:t>
+      </w:r>
+      <w:r>
+        <w:rPr>
+          <w:sz w:val="24"/>
+          <w:szCs w:val="24"/>
+        </w:rPr>
+        <w:br/>
+      </w:r>
+    </w:p>
+    <w:p>
+      <w:pPr>
+        <w:rPr>
+          <w:sz w:val="24"/>
+          <w:szCs w:val="24"/>
+        </w:rPr>
+      </w:pPr>
+      <w:r>
+        <w:rPr>
+          <w:sz w:val="24"/>
+          <w:szCs w:val="24"/>
+        </w:rPr>
+        <w:t>Horvath</w:t>
+      </w:r>
+      <w:r>
+        <w:rPr>
+          <w:sz w:val="24"/>
+          <w:szCs w:val="24"/>
+        </w:rPr>
+        <w:t xml:space="preserve"> starts off talking</w:t>
+      </w:r>
+      <w:r>
+        <w:rPr>
+          <w:sz w:val="24"/>
+          <w:szCs w:val="24"/>
+        </w:rPr>
+        <w:t xml:space="preserve"> about the necessity for empathy to be present for effective learning. </w:t>
+      </w:r>
+      <w:r>
+        <w:rPr>
+          <w:sz w:val="24"/>
+          <w:szCs w:val="24"/>
+        </w:rPr>
+        <w:t>He lays out</w:t>
+      </w:r>
+      <w:r>
+        <w:rPr>
+          <w:sz w:val="24"/>
+          <w:szCs w:val="24"/>
+        </w:rPr>
+        <w:t xml:space="preserve"> a clear discrepancy</w:t>
+      </w:r>
+      <w:r>
+        <w:rPr>
+          <w:sz w:val="24"/>
+          <w:szCs w:val="24"/>
+        </w:rPr>
+        <w:t xml:space="preserve"> </w:t>
+      </w:r>
+      <w:r>
+        <w:rPr>
+          <w:sz w:val="24"/>
+          <w:szCs w:val="24"/>
+        </w:rPr>
+        <w:t>on</w:t>
+      </w:r>
+      <w:r>
+        <w:rPr>
+          <w:sz w:val="24"/>
+          <w:szCs w:val="24"/>
+        </w:rPr>
+        <w:t xml:space="preserve"> the effectiveness of learning between </w:t>
       </w:r>
       <w:r>
         <w:rPr>
@@ -352,7 +433,49 @@
           <w:sz w:val="24"/>
           <w:szCs w:val="24"/>
         </w:rPr>
-        <w:t>that empathetic connection can only be created by humans, provides a segway into the specifics</w:t>
+        <w:t>that</w:t>
+      </w:r>
+      <w:r>
+        <w:rPr>
+          <w:sz w:val="24"/>
+          <w:szCs w:val="24"/>
+        </w:rPr>
+        <w:t xml:space="preserve"> “</w:t>
+      </w:r>
+      <w:r>
+        <w:rPr>
+          <w:sz w:val="24"/>
+          <w:szCs w:val="24"/>
+        </w:rPr>
+        <w:t>it is now clear that oxytocin release can be triggered via purely psychological means</w:t>
+      </w:r>
+      <w:r>
+        <w:rPr>
+          <w:sz w:val="24"/>
+          <w:szCs w:val="24"/>
+        </w:rPr>
+        <w:t>”</w:t>
+      </w:r>
+      <w:r>
+        <w:rPr>
+          <w:sz w:val="24"/>
+          <w:szCs w:val="24"/>
+        </w:rPr>
+        <w:t xml:space="preserve"> </w:t>
+      </w:r>
+      <w:r>
+        <w:rPr>
+          <w:sz w:val="24"/>
+          <w:szCs w:val="24"/>
+        </w:rPr>
+        <w:t>(Horvath, 2024)</w:t>
+      </w:r>
+      <w:r>
+        <w:rPr>
+          <w:sz w:val="24"/>
+          <w:szCs w:val="24"/>
+        </w:rPr>
+        <w:t>, provides a segway into the specifics</w:t>
       </w:r>
       <w:r>
         <w:rPr>
@@ -634,22 +757,27 @@
         </w:rPr>
         <w:t>of traditional teaching methods.</w:t>
       </w:r>
-    </w:p>
-    <w:p>
-      <w:pPr>
-        <w:rPr>
-          <w:sz w:val="24"/>
-          <w:szCs w:val="24"/>
-        </w:rPr>
-      </w:pPr>
-    </w:p>
-    <w:p>
-      <w:pPr>
-        <w:rPr>
-          <w:sz w:val="24"/>
-          <w:szCs w:val="24"/>
-        </w:rPr>
-      </w:pPr>
+      <w:r>
+        <w:rPr>
+          <w:sz w:val="24"/>
+          <w:szCs w:val="24"/>
+        </w:rPr>
+        <w:t xml:space="preserve"> </w:t>
+      </w:r>
+      <w:r>
+        <w:rPr>
+          <w:sz w:val="24"/>
+          <w:szCs w:val="24"/>
+        </w:rPr>
+        <w:br/>
+      </w:r>
+      <w:r>
+        <w:rPr>
+          <w:sz w:val="24"/>
+          <w:szCs w:val="24"/>
+        </w:rPr>
+        <w:br/>
+      </w:r>
       <w:r>
         <w:rPr>
           <w:sz w:val="24"/>
@@ -732,70 +860,49 @@
           <w:sz w:val="24"/>
           <w:szCs w:val="24"/>
         </w:rPr>
-        <w:t xml:space="preserve">explains how traditional learning methods </w:t>
-      </w:r>
-      <w:r>
-        <w:rPr>
-          <w:sz w:val="24"/>
-          <w:szCs w:val="24"/>
-        </w:rPr>
-        <w:t>play</w:t>
-      </w:r>
-      <w:r>
-        <w:rPr>
-          <w:sz w:val="24"/>
-          <w:szCs w:val="24"/>
-        </w:rPr>
-        <w:t xml:space="preserve"> well </w:t>
-      </w:r>
-      <w:r>
-        <w:rPr>
-          <w:sz w:val="24"/>
-          <w:szCs w:val="24"/>
-        </w:rPr>
-        <w:t>in</w:t>
-      </w:r>
-      <w:r>
-        <w:rPr>
-          <w:sz w:val="24"/>
-          <w:szCs w:val="24"/>
-        </w:rPr>
-        <w:t xml:space="preserve"> the way our brain encodes memories</w:t>
-      </w:r>
-      <w:r>
-        <w:rPr>
-          <w:sz w:val="24"/>
-          <w:szCs w:val="24"/>
-        </w:rPr>
-        <w:t xml:space="preserve"> while quick information does not solidify understanding</w:t>
-      </w:r>
-      <w:r>
-        <w:rPr>
-          <w:sz w:val="24"/>
-          <w:szCs w:val="24"/>
-        </w:rPr>
-        <w:t>.</w:t>
-      </w:r>
-      <w:r>
-        <w:rPr>
-          <w:sz w:val="24"/>
-          <w:szCs w:val="24"/>
-        </w:rPr>
-        <w:t xml:space="preserve"> </w:t>
-      </w:r>
-      <w:r>
-        <w:rPr>
-          <w:sz w:val="24"/>
-          <w:szCs w:val="24"/>
-        </w:rPr>
-        <w:t>Horvath equates the traditional learning methods with a deep understanding and AI with a surface level retrieval of information</w:t>
-      </w:r>
-      <w:r>
-        <w:rPr>
-          <w:sz w:val="24"/>
-          <w:szCs w:val="24"/>
-        </w:rPr>
-        <w:t xml:space="preserve"> which creates a convincing argument</w:t>
+        <w:t xml:space="preserve">explains </w:t>
+      </w:r>
+      <w:r>
+        <w:rPr>
+          <w:sz w:val="24"/>
+          <w:szCs w:val="24"/>
+        </w:rPr>
+        <w:t>that “</w:t>
+      </w:r>
+      <w:r>
+        <w:rPr>
+          <w:sz w:val="24"/>
+          <w:szCs w:val="24"/>
+        </w:rPr>
+        <w:t>Information is largely unusable until it is deeply encoded and organized within a person’s prior knowledge structures</w:t>
+      </w:r>
+      <w:r>
+        <w:rPr>
+          <w:sz w:val="24"/>
+          <w:szCs w:val="24"/>
+        </w:rPr>
+        <w:t>”. (Horvath, 2024)</w:t>
+      </w:r>
+      <w:r>
+        <w:rPr>
+          <w:sz w:val="24"/>
+          <w:szCs w:val="24"/>
+        </w:rPr>
+        <w:t xml:space="preserve"> He finishes the point with traditional learning methods being able to encode memories and solidify understanding</w:t>
+      </w:r>
+      <w:r>
+        <w:rPr>
+          <w:sz w:val="24"/>
+          <w:szCs w:val="24"/>
+        </w:rPr>
+        <w:t xml:space="preserve"> to creatively solve </w:t>
+      </w:r>
+      <w:r>
+        <w:rPr>
+          <w:sz w:val="24"/>
+          <w:szCs w:val="24"/>
+        </w:rPr>
+        <w:t>issues</w:t>
       </w:r>
       <w:r>
         <w:rPr>

</xml_diff>

<commit_message>
vault backup: 2024-09-24 21:36:53
</commit_message>
<xml_diff>
--- a/Centennial/Term 1/COMM College Communications 2/Critque Essay Draft.docx
+++ b/Centennial/Term 1/COMM College Communications 2/Critque Essay Draft.docx
@@ -911,49 +911,70 @@
         </w:rPr>
         <w:t>.</w:t>
       </w:r>
-    </w:p>
-    <w:p>
-      <w:pPr>
-        <w:rPr>
-          <w:sz w:val="24"/>
-          <w:szCs w:val="24"/>
-        </w:rPr>
-      </w:pPr>
-    </w:p>
-    <w:p>
-      <w:pPr>
-        <w:rPr>
-          <w:sz w:val="24"/>
-          <w:szCs w:val="24"/>
-        </w:rPr>
-      </w:pPr>
-      <w:r>
-        <w:rPr>
-          <w:sz w:val="24"/>
-          <w:szCs w:val="24"/>
-        </w:rPr>
-        <w:t>The consequence of multitasking and the importance of undivided attention in learning</w:t>
-      </w:r>
-      <w:r>
-        <w:rPr>
-          <w:sz w:val="24"/>
-          <w:szCs w:val="24"/>
-        </w:rPr>
-        <w:t xml:space="preserve"> is argued </w:t>
-      </w:r>
-      <w:r>
-        <w:rPr>
-          <w:sz w:val="24"/>
-          <w:szCs w:val="24"/>
-        </w:rPr>
-        <w:t xml:space="preserve">next. </w:t>
-      </w:r>
-      <w:r>
-        <w:rPr>
-          <w:sz w:val="24"/>
-          <w:szCs w:val="24"/>
-        </w:rPr>
-        <w:t xml:space="preserve">Horvath </w:t>
+      <w:r>
+        <w:rPr>
+          <w:sz w:val="24"/>
+          <w:szCs w:val="24"/>
+        </w:rPr>
+        <w:t xml:space="preserve"> </w:t>
+      </w:r>
+    </w:p>
+    <w:p>
+      <w:pPr>
+        <w:rPr>
+          <w:sz w:val="24"/>
+          <w:szCs w:val="24"/>
+        </w:rPr>
+      </w:pPr>
+    </w:p>
+    <w:p>
+      <w:pPr>
+        <w:rPr>
+          <w:sz w:val="24"/>
+          <w:szCs w:val="24"/>
+        </w:rPr>
+      </w:pPr>
+      <w:r>
+        <w:rPr>
+          <w:sz w:val="24"/>
+          <w:szCs w:val="24"/>
+        </w:rPr>
+        <w:t xml:space="preserve">To combat the dangers of digital tools in regards to </w:t>
+      </w:r>
+      <w:r>
+        <w:rPr>
+          <w:sz w:val="24"/>
+          <w:szCs w:val="24"/>
+        </w:rPr>
+        <w:t>the success of learning</w:t>
+      </w:r>
+      <w:r>
+        <w:rPr>
+          <w:sz w:val="24"/>
+          <w:szCs w:val="24"/>
+        </w:rPr>
+        <w:t xml:space="preserve">, Horvath discusses the consequences of </w:t>
+      </w:r>
+      <w:r>
+        <w:rPr>
+          <w:sz w:val="24"/>
+          <w:szCs w:val="24"/>
+        </w:rPr>
+        <w:t>multitasking and the importance of undivided attention</w:t>
+      </w:r>
+      <w:r>
+        <w:rPr>
+          <w:sz w:val="24"/>
+          <w:szCs w:val="24"/>
+        </w:rPr>
+        <w:t>.</w:t>
+      </w:r>
+      <w:r>
+        <w:rPr>
+          <w:sz w:val="24"/>
+          <w:szCs w:val="24"/>
+        </w:rPr>
+        <w:t xml:space="preserve"> Horvath highlights a key function that human brains have</w:t>
       </w:r>
       <w:r>
         <w:rPr>
@@ -1097,49 +1118,36 @@
         </w:rPr>
         <w:t xml:space="preserve"> </w:t>
       </w:r>
-      <w:r>
-        <w:rPr>
-          <w:sz w:val="24"/>
-          <w:szCs w:val="24"/>
-        </w:rPr>
-        <w:t xml:space="preserve">As Horvath </w:t>
-      </w:r>
-      <w:r>
-        <w:rPr>
-          <w:sz w:val="24"/>
-          <w:szCs w:val="24"/>
-        </w:rPr>
-        <w:t xml:space="preserve">argues, he writes about </w:t>
-      </w:r>
-    </w:p>
-    <w:p>
-      <w:pPr>
-        <w:rPr>
-          <w:sz w:val="24"/>
-          <w:szCs w:val="24"/>
-        </w:rPr>
-      </w:pPr>
-    </w:p>
-    <w:p>
-      <w:pPr>
-        <w:rPr>
-          <w:sz w:val="24"/>
-          <w:szCs w:val="24"/>
-        </w:rPr>
-      </w:pPr>
-    </w:p>
-    <w:p>
-      <w:pPr>
-        <w:rPr>
-          <w:sz w:val="24"/>
-          <w:szCs w:val="24"/>
-        </w:rPr>
-      </w:pPr>
-      <w:r>
-        <w:rPr>
-          <w:sz w:val="24"/>
-          <w:szCs w:val="24"/>
-        </w:rPr>
+    </w:p>
+    <w:p>
+      <w:pPr>
+        <w:rPr>
+          <w:sz w:val="24"/>
+          <w:szCs w:val="24"/>
+        </w:rPr>
+      </w:pPr>
+    </w:p>
+    <w:p>
+      <w:pPr>
+        <w:rPr>
+          <w:sz w:val="24"/>
+          <w:szCs w:val="24"/>
+        </w:rPr>
+      </w:pPr>
+    </w:p>
+    <w:p>
+      <w:pPr>
+        <w:rPr>
+          <w:sz w:val="24"/>
+          <w:szCs w:val="24"/>
+        </w:rPr>
+      </w:pPr>
+      <w:r>
+        <w:rPr>
+          <w:sz w:val="24"/>
+          <w:szCs w:val="24"/>
+        </w:rPr>
+        <w:lastRenderedPageBreak/>
         <w:t>[Conclusion]</w:t>
       </w:r>
     </w:p>

</xml_diff>

<commit_message>
vault backup: 2024-09-24 22:36:53
</commit_message>
<xml_diff>
--- a/Centennial/Term 1/COMM College Communications 2/Critque Essay Draft.docx
+++ b/Centennial/Term 1/COMM College Communications 2/Critque Essay Draft.docx
@@ -953,14 +953,7 @@
           <w:sz w:val="24"/>
           <w:szCs w:val="24"/>
         </w:rPr>
-        <w:t xml:space="preserve">, Horvath discusses the consequences of </w:t>
-      </w:r>
-      <w:r>
-        <w:rPr>
-          <w:sz w:val="24"/>
-          <w:szCs w:val="24"/>
-        </w:rPr>
-        <w:t>multitasking and the importance of undivided attention</w:t>
+        <w:t>, Horvath discusses the consequences of multitasking and the importance of undivided attention</w:t>
       </w:r>
       <w:r>
         <w:rPr>
@@ -974,8 +967,150 @@
           <w:sz w:val="24"/>
           <w:szCs w:val="24"/>
         </w:rPr>
-        <w:t xml:space="preserve"> Horvath highlights a key function that human brains have</w:t>
-      </w:r>
+        <w:t xml:space="preserve"> Horvath highlights a key function that </w:t>
+      </w:r>
+      <w:r>
+        <w:rPr>
+          <w:sz w:val="24"/>
+          <w:szCs w:val="24"/>
+        </w:rPr>
+        <w:t xml:space="preserve">the lateral prefrontal cortex </w:t>
+      </w:r>
+      <w:r>
+        <w:rPr>
+          <w:sz w:val="24"/>
+          <w:szCs w:val="24"/>
+        </w:rPr>
+        <w:t>does</w:t>
+      </w:r>
+      <w:r>
+        <w:rPr>
+          <w:sz w:val="24"/>
+          <w:szCs w:val="24"/>
+        </w:rPr>
+        <w:t xml:space="preserve"> which provides excellent support against the use of digital tools while learning.</w:t>
+      </w:r>
+      <w:r>
+        <w:rPr>
+          <w:sz w:val="24"/>
+          <w:szCs w:val="24"/>
+        </w:rPr>
+        <w:t xml:space="preserve"> He states, “</w:t>
+      </w:r>
+      <w:r>
+        <w:rPr>
+          <w:sz w:val="24"/>
+          <w:szCs w:val="24"/>
+        </w:rPr>
+        <w:t>Jumping between tasks</w:t>
+      </w:r>
+      <w:r>
+        <w:rPr>
+          <w:sz w:val="24"/>
+          <w:szCs w:val="24"/>
+        </w:rPr>
+        <w:t xml:space="preserve"> […]</w:t>
+      </w:r>
+      <w:r>
+        <w:rPr>
+          <w:sz w:val="24"/>
+          <w:szCs w:val="24"/>
+        </w:rPr>
+        <w:t xml:space="preserve"> incurs three significant costs</w:t>
+      </w:r>
+      <w:r>
+        <w:rPr>
+          <w:sz w:val="24"/>
+          <w:szCs w:val="24"/>
+        </w:rPr>
+        <w:t>”</w:t>
+      </w:r>
+      <w:r>
+        <w:rPr>
+          <w:sz w:val="24"/>
+          <w:szCs w:val="24"/>
+        </w:rPr>
+        <w:t xml:space="preserve"> (Horvath, 2024)</w:t>
+      </w:r>
+      <w:r>
+        <w:rPr>
+          <w:sz w:val="24"/>
+          <w:szCs w:val="24"/>
+        </w:rPr>
+        <w:t xml:space="preserve"> which are time, accuracy, and memory.</w:t>
+      </w:r>
+      <w:r>
+        <w:rPr>
+          <w:sz w:val="24"/>
+          <w:szCs w:val="24"/>
+        </w:rPr>
+        <w:t xml:space="preserve"> He furthers </w:t>
+      </w:r>
+      <w:r>
+        <w:rPr>
+          <w:sz w:val="24"/>
+          <w:szCs w:val="24"/>
+        </w:rPr>
+        <w:t>by stating</w:t>
+      </w:r>
+      <w:r>
+        <w:rPr>
+          <w:sz w:val="24"/>
+          <w:szCs w:val="24"/>
+        </w:rPr>
+        <w:t>,</w:t>
+      </w:r>
+      <w:r>
+        <w:rPr>
+          <w:sz w:val="24"/>
+          <w:szCs w:val="24"/>
+        </w:rPr>
+        <w:t xml:space="preserve"> “</w:t>
+      </w:r>
+      <w:r>
+        <w:rPr>
+          <w:sz w:val="24"/>
+          <w:szCs w:val="24"/>
+        </w:rPr>
+        <w:t>Multitasking is one of the worst things human beings can do for learning and memory</w:t>
+      </w:r>
+      <w:r>
+        <w:rPr>
+          <w:sz w:val="24"/>
+          <w:szCs w:val="24"/>
+        </w:rPr>
+        <w:t>”. (Horvath, 2024)</w:t>
+      </w:r>
+      <w:r>
+        <w:rPr>
+          <w:sz w:val="24"/>
+          <w:szCs w:val="24"/>
+        </w:rPr>
+        <w:t xml:space="preserve"> Due to the nature of technological devices giving easy access to distracting activities, allowing for the flipping between tasks, creates a clear </w:t>
+      </w:r>
+      <w:r>
+        <w:rPr>
+          <w:sz w:val="24"/>
+          <w:szCs w:val="24"/>
+        </w:rPr>
+        <w:t>example of how much worse digital tools are for learning.</w:t>
+      </w:r>
+    </w:p>
+    <w:p>
+      <w:pPr>
+        <w:rPr>
+          <w:sz w:val="24"/>
+          <w:szCs w:val="24"/>
+        </w:rPr>
+      </w:pPr>
+    </w:p>
+    <w:p>
+      <w:pPr>
+        <w:rPr>
+          <w:sz w:val="24"/>
+          <w:szCs w:val="24"/>
+        </w:rPr>
+      </w:pPr>
       <w:r>
         <w:rPr>
           <w:sz w:val="24"/>
@@ -983,62 +1118,28 @@
         </w:rPr>
         <w:br/>
       </w:r>
-      <w:r>
-        <w:rPr>
-          <w:sz w:val="24"/>
-          <w:szCs w:val="24"/>
-        </w:rPr>
-        <w:br/>
-      </w:r>
-      <w:r>
-        <w:rPr>
-          <w:sz w:val="24"/>
-          <w:szCs w:val="24"/>
-        </w:rPr>
-        <w:br/>
-      </w:r>
-      <w:r>
-        <w:rPr>
-          <w:sz w:val="24"/>
-          <w:szCs w:val="24"/>
-        </w:rPr>
-        <w:br/>
-      </w:r>
-      <w:r>
-        <w:rPr>
-          <w:sz w:val="24"/>
-          <w:szCs w:val="24"/>
-        </w:rPr>
-        <w:br/>
-      </w:r>
-      <w:r>
-        <w:rPr>
-          <w:sz w:val="24"/>
-          <w:szCs w:val="24"/>
-        </w:rPr>
-        <w:br/>
-      </w:r>
-    </w:p>
-    <w:p>
-      <w:pPr>
-        <w:rPr>
-          <w:sz w:val="24"/>
-          <w:szCs w:val="24"/>
-        </w:rPr>
-      </w:pPr>
-    </w:p>
-    <w:p>
-      <w:pPr>
-        <w:rPr>
-          <w:sz w:val="24"/>
-          <w:szCs w:val="24"/>
-        </w:rPr>
-      </w:pPr>
-      <w:r>
-        <w:rPr>
-          <w:sz w:val="24"/>
-          <w:szCs w:val="24"/>
-        </w:rPr>
+    </w:p>
+    <w:p>
+      <w:pPr>
+        <w:rPr>
+          <w:sz w:val="24"/>
+          <w:szCs w:val="24"/>
+        </w:rPr>
+      </w:pPr>
+    </w:p>
+    <w:p>
+      <w:pPr>
+        <w:rPr>
+          <w:sz w:val="24"/>
+          <w:szCs w:val="24"/>
+        </w:rPr>
+      </w:pPr>
+      <w:r>
+        <w:rPr>
+          <w:sz w:val="24"/>
+          <w:szCs w:val="24"/>
+        </w:rPr>
+        <w:lastRenderedPageBreak/>
         <w:t xml:space="preserve">The </w:t>
       </w:r>
       <w:r>
@@ -1147,7 +1248,6 @@
           <w:sz w:val="24"/>
           <w:szCs w:val="24"/>
         </w:rPr>
-        <w:lastRenderedPageBreak/>
         <w:t>[Conclusion]</w:t>
       </w:r>
     </w:p>

</xml_diff>

<commit_message>
vault backup: 2024-09-25 20:16:39
</commit_message>
<xml_diff>
--- a/Centennial/Term 1/COMM College Communications 2/Critque Essay Draft.docx
+++ b/Centennial/Term 1/COMM College Communications 2/Critque Essay Draft.docx
@@ -1,10 +1,9 @@
 
 <file path=word/document.xml><?xml version="1.0" encoding="utf-8"?>
-<w:document xmlns:o="urn:schemas-microsoft-com:office:office" xmlns:r="http://schemas.openxmlformats.org/officeDocument/2006/relationships" xmlns:v="urn:schemas-microsoft-com:vml" xmlns:w="http://schemas.openxmlformats.org/wordprocessingml/2006/main" xmlns:w10="urn:schemas-microsoft-com:office:word" xmlns:wp="http://schemas.openxmlformats.org/drawingml/2006/wordprocessingDrawing" xmlns:wps="http://schemas.microsoft.com/office/word/2010/wordprocessingShape" xmlns:wpg="http://schemas.microsoft.com/office/word/2010/wordprocessingGroup" xmlns:mc="http://schemas.openxmlformats.org/markup-compatibility/2006" xmlns:wp14="http://schemas.microsoft.com/office/word/2010/wordprocessingDrawing" xmlns:w14="http://schemas.microsoft.com/office/word/2010/wordml" xmlns:w15="http://schemas.microsoft.com/office/word/2012/wordml" mc:Ignorable="w14 wp14 w15">
+<w:document xmlns:wpc="http://schemas.microsoft.com/office/word/2010/wordprocessingCanvas" xmlns:cx="http://schemas.microsoft.com/office/drawing/2014/chartex" xmlns:cx1="http://schemas.microsoft.com/office/drawing/2015/9/8/chartex" xmlns:cx2="http://schemas.microsoft.com/office/drawing/2015/10/21/chartex" xmlns:cx3="http://schemas.microsoft.com/office/drawing/2016/5/9/chartex" xmlns:cx4="http://schemas.microsoft.com/office/drawing/2016/5/10/chartex" xmlns:cx5="http://schemas.microsoft.com/office/drawing/2016/5/11/chartex" xmlns:cx6="http://schemas.microsoft.com/office/drawing/2016/5/12/chartex" xmlns:cx7="http://schemas.microsoft.com/office/drawing/2016/5/13/chartex" xmlns:cx8="http://schemas.microsoft.com/office/drawing/2016/5/14/chartex" xmlns:mc="http://schemas.openxmlformats.org/markup-compatibility/2006" xmlns:aink="http://schemas.microsoft.com/office/drawing/2016/ink" xmlns:am3d="http://schemas.microsoft.com/office/drawing/2017/model3d" xmlns:o="urn:schemas-microsoft-com:office:office" xmlns:oel="http://schemas.microsoft.com/office/2019/extlst" xmlns:r="http://schemas.openxmlformats.org/officeDocument/2006/relationships" xmlns:m="http://schemas.openxmlformats.org/officeDocument/2006/math" xmlns:v="urn:schemas-microsoft-com:vml" xmlns:wp14="http://schemas.microsoft.com/office/word/2010/wordprocessingDrawing" xmlns:wp="http://schemas.openxmlformats.org/drawingml/2006/wordprocessingDrawing" xmlns:w10="urn:schemas-microsoft-com:office:word" xmlns:w="http://schemas.openxmlformats.org/wordprocessingml/2006/main" xmlns:w14="http://schemas.microsoft.com/office/word/2010/wordml" xmlns:w15="http://schemas.microsoft.com/office/word/2012/wordml" xmlns:w16cex="http://schemas.microsoft.com/office/word/2018/wordml/cex" xmlns:w16cid="http://schemas.microsoft.com/office/word/2016/wordml/cid" xmlns:w16="http://schemas.microsoft.com/office/word/2018/wordml" xmlns:w16du="http://schemas.microsoft.com/office/word/2023/wordml/word16du" xmlns:w16sdtdh="http://schemas.microsoft.com/office/word/2020/wordml/sdtdatahash" xmlns:w16se="http://schemas.microsoft.com/office/word/2015/wordml/symex" xmlns:wpg="http://schemas.microsoft.com/office/word/2010/wordprocessingGroup" xmlns:wpi="http://schemas.microsoft.com/office/word/2010/wordprocessingInk" xmlns:wne="http://schemas.microsoft.com/office/word/2006/wordml" xmlns:wps="http://schemas.microsoft.com/office/word/2010/wordprocessingShape" mc:Ignorable="w14 w15 w16se w16cid w16 w16cex w16sdtdh w16du wp14">
   <w:body>
     <w:p>
       <w:pPr>
-        <w:pStyle w:val="Normal"/>
         <w:rPr>
           <w:sz w:val="24"/>
           <w:szCs w:val="24"/>
@@ -16,34 +15,41 @@
           <w:szCs w:val="24"/>
         </w:rPr>
         <w:br/>
+      </w:r>
+      <w:r>
+        <w:rPr>
+          <w:sz w:val="24"/>
+          <w:szCs w:val="24"/>
+        </w:rPr>
         <w:br/>
         <w:t>[Introduction]</w:t>
+      </w:r>
+      <w:r>
+        <w:rPr>
+          <w:sz w:val="24"/>
+          <w:szCs w:val="24"/>
+        </w:rPr>
         <w:br/>
+      </w:r>
+      <w:r>
+        <w:rPr>
+          <w:sz w:val="24"/>
+          <w:szCs w:val="24"/>
+        </w:rPr>
         <w:tab/>
-      </w:r>
-      <w:r>
-        <w:rPr>
-          <w:sz w:val="24"/>
-          <w:szCs w:val="24"/>
-        </w:rPr>
         <w:t>In the article “5 Ways to Help Your Brain Learn Better”, published in 2024 by Jarden Cooney Horvath, Horvath responds to Sweden’s education system changes to prioritize traditional teaching methods. Horvath argues that traditional teaching methods are more effective than digital teaching methods. The author makes a few assumptions that require consideration, however, the strength of the arguments far outweigh any oversights.</w:t>
       </w:r>
     </w:p>
     <w:p>
       <w:pPr>
-        <w:pStyle w:val="Normal"/>
-        <w:rPr>
-          <w:sz w:val="24"/>
-          <w:szCs w:val="24"/>
-        </w:rPr>
-      </w:pPr>
-      <w:r>
-        <w:rPr/>
-      </w:r>
-    </w:p>
-    <w:p>
-      <w:pPr>
-        <w:pStyle w:val="Normal"/>
+        <w:rPr>
+          <w:sz w:val="24"/>
+          <w:szCs w:val="24"/>
+        </w:rPr>
+      </w:pPr>
+    </w:p>
+    <w:p>
+      <w:pPr>
         <w:rPr>
           <w:sz w:val="24"/>
           <w:szCs w:val="24"/>
@@ -60,19 +66,14 @@
     </w:p>
     <w:p>
       <w:pPr>
-        <w:pStyle w:val="Normal"/>
-        <w:rPr>
-          <w:sz w:val="24"/>
-          <w:szCs w:val="24"/>
-        </w:rPr>
-      </w:pPr>
-      <w:r>
-        <w:rPr/>
-      </w:r>
-    </w:p>
-    <w:p>
-      <w:pPr>
-        <w:pStyle w:val="Normal"/>
+        <w:rPr>
+          <w:sz w:val="24"/>
+          <w:szCs w:val="24"/>
+        </w:rPr>
+      </w:pPr>
+    </w:p>
+    <w:p>
+      <w:pPr>
         <w:rPr>
           <w:sz w:val="24"/>
           <w:szCs w:val="24"/>
@@ -84,29 +85,33 @@
           <w:szCs w:val="24"/>
         </w:rPr>
         <w:t>[Summary]</w:t>
+      </w:r>
+      <w:r>
+        <w:rPr>
+          <w:sz w:val="24"/>
+          <w:szCs w:val="24"/>
+        </w:rPr>
         <w:br/>
+      </w:r>
+      <w:r>
+        <w:rPr>
+          <w:sz w:val="24"/>
+          <w:szCs w:val="24"/>
+        </w:rPr>
         <w:tab/>
         <w:t>Horvath connects Sweden’s neuroscientific research with five main reasons to argue his stance. These reasons include the necessity for empathy to be present for effective learning, the importance of a solid knowledge base to have a creative presence in any task, the consequence of multitasking and the importance of undivided attention, the significance of spatial memory cues triggered by physical books rather than digital mediums of text, and the effectiveness of flashcards to facilitate strong memorization. The article ends with an explanation that digital tools have a place in education, but that the brain has specific processes that only traditional learning methods can effectively work with.</w:t>
       </w:r>
     </w:p>
     <w:p>
       <w:pPr>
-        <w:pStyle w:val="Normal"/>
-        <w:rPr>
-          <w:sz w:val="24"/>
-          <w:szCs w:val="24"/>
-        </w:rPr>
-      </w:pPr>
-      <w:r>
-        <w:rPr>
-          <w:sz w:val="24"/>
-          <w:szCs w:val="24"/>
-        </w:rPr>
-      </w:r>
-    </w:p>
-    <w:p>
-      <w:pPr>
-        <w:pStyle w:val="Normal"/>
+        <w:rPr>
+          <w:sz w:val="24"/>
+          <w:szCs w:val="24"/>
+        </w:rPr>
+      </w:pPr>
+    </w:p>
+    <w:p>
+      <w:pPr>
         <w:rPr>
           <w:sz w:val="24"/>
           <w:szCs w:val="24"/>
@@ -122,22 +127,14 @@
     </w:p>
     <w:p>
       <w:pPr>
-        <w:pStyle w:val="Normal"/>
-        <w:rPr>
-          <w:sz w:val="24"/>
-          <w:szCs w:val="24"/>
-        </w:rPr>
-      </w:pPr>
-      <w:r>
-        <w:rPr>
-          <w:sz w:val="24"/>
-          <w:szCs w:val="24"/>
-        </w:rPr>
-      </w:r>
-    </w:p>
-    <w:p>
-      <w:pPr>
-        <w:pStyle w:val="Normal"/>
+        <w:rPr>
+          <w:sz w:val="24"/>
+          <w:szCs w:val="24"/>
+        </w:rPr>
+      </w:pPr>
+    </w:p>
+    <w:p>
+      <w:pPr>
         <w:rPr>
           <w:sz w:val="24"/>
           <w:szCs w:val="24"/>
@@ -162,7 +159,6 @@
     </w:p>
     <w:p>
       <w:pPr>
-        <w:pStyle w:val="Normal"/>
         <w:rPr>
           <w:sz w:val="24"/>
           <w:szCs w:val="24"/>
@@ -174,31 +170,49 @@
           <w:szCs w:val="24"/>
         </w:rPr>
         <w:tab/>
-        <w:t xml:space="preserve">Horvath starts his first argument by mentioning the necessity for empathy to be present for effective learning. He lays out a clear discrepancy on the effectiveness of learning between human-to-human interactions and artificial intelligence-to-human interactions that Horvath sufficiently highlights. The main support, being that “it is now clear that oxytocin release can be triggered via purely psychological means” (Horvath, 2024), provides a segway into the specifics. The hormone oxytocin involved in the neural coupling phenomenon creates an impossible retort for the opposing argument as a digital tool will never have the biological requirements to produce the oxytocin. The point ends with the consequences of the lack of empathy in online learning programs causing “85 percent of tuition-free students and over 50 percent of fee-paying students” (Horvath, 2024) to never finish. The impossibility for digital tools to replicate empathy creates an irrefutable point toward the superiority of traditional teaching methods. </w:t>
+        <w:t xml:space="preserve">Horvath starts his first argument by mentioning the necessity for empathy to be present for effective learning. He lays out a clear discrepancy on the effectiveness of learning between human-to-human interactions and artificial intelligence-to-human interactions that Horvath sufficiently highlights. The main support, being that “it is now clear that oxytocin release can be triggered via purely psychological means” (Horvath, 2024), provides a segway into the specifics. The hormone oxytocin involved in the neural coupling phenomenon creates an impossible retort for the opposing argument as a digital tool will never have the biological requirements to produce the oxytocin. The point ends with the consequences of the lack of empathy in online learning programs causing “85 percent of tuition-free students and over 50 percent of fee-paying students” (Horvath, 2024) to never finish. The impossibility for digital tools to replicate empathy </w:t>
+      </w:r>
+      <w:r>
+        <w:rPr>
+          <w:sz w:val="24"/>
+          <w:szCs w:val="24"/>
+        </w:rPr>
+        <w:lastRenderedPageBreak/>
+        <w:t xml:space="preserve">creates an irrefutable point toward the superiority of traditional teaching methods. </w:t>
+      </w:r>
+      <w:r>
+        <w:rPr>
+          <w:sz w:val="24"/>
+          <w:szCs w:val="24"/>
+        </w:rPr>
         <w:br/>
+      </w:r>
+      <w:r>
+        <w:rPr>
+          <w:sz w:val="24"/>
+          <w:szCs w:val="24"/>
+        </w:rPr>
         <w:br/>
+      </w:r>
+      <w:r>
+        <w:rPr>
+          <w:sz w:val="24"/>
+          <w:szCs w:val="24"/>
+        </w:rPr>
         <w:tab/>
         <w:t xml:space="preserve">Horvath continues with the importance of a solid knowledge base to have a creative presence in any task. He successfully challenges digital tools, such as AI, by explaining the necessity for memorization and learning. While AI can provide information quickly, Horvath explains that “Information is largely unusable until it is deeply encoded and organized within a person’s prior knowledge structures” (Horvath, 2024). He finishes the point with traditional learning methods being able to encode memories and solidify understanding to creatively solve issues. </w:t>
       </w:r>
     </w:p>
     <w:p>
       <w:pPr>
-        <w:pStyle w:val="Normal"/>
-        <w:rPr>
-          <w:sz w:val="24"/>
-          <w:szCs w:val="24"/>
-        </w:rPr>
-      </w:pPr>
-      <w:r>
-        <w:rPr>
-          <w:sz w:val="24"/>
-          <w:szCs w:val="24"/>
-        </w:rPr>
-      </w:r>
-    </w:p>
-    <w:p>
-      <w:pPr>
-        <w:pStyle w:val="Normal"/>
+        <w:rPr>
+          <w:sz w:val="24"/>
+          <w:szCs w:val="24"/>
+        </w:rPr>
+      </w:pPr>
+    </w:p>
+    <w:p>
+      <w:pPr>
         <w:rPr>
           <w:sz w:val="24"/>
           <w:szCs w:val="24"/>
@@ -215,22 +229,14 @@
     </w:p>
     <w:p>
       <w:pPr>
-        <w:pStyle w:val="Normal"/>
-        <w:rPr>
-          <w:sz w:val="24"/>
-          <w:szCs w:val="24"/>
-        </w:rPr>
-      </w:pPr>
-      <w:r>
-        <w:rPr>
-          <w:sz w:val="24"/>
-          <w:szCs w:val="24"/>
-        </w:rPr>
-      </w:r>
-    </w:p>
-    <w:p>
-      <w:pPr>
-        <w:pStyle w:val="Normal"/>
+        <w:rPr>
+          <w:sz w:val="24"/>
+          <w:szCs w:val="24"/>
+        </w:rPr>
+      </w:pPr>
+    </w:p>
+    <w:p>
+      <w:pPr>
         <w:rPr>
           <w:sz w:val="24"/>
           <w:szCs w:val="24"/>
@@ -247,19 +253,14 @@
     </w:p>
     <w:p>
       <w:pPr>
-        <w:pStyle w:val="Normal"/>
-        <w:rPr>
-          <w:sz w:val="24"/>
-          <w:szCs w:val="24"/>
-        </w:rPr>
-      </w:pPr>
-      <w:r>
-        <w:rPr/>
-      </w:r>
-    </w:p>
-    <w:p>
-      <w:pPr>
-        <w:pStyle w:val="Normal"/>
+        <w:rPr>
+          <w:sz w:val="24"/>
+          <w:szCs w:val="24"/>
+        </w:rPr>
+      </w:pPr>
+    </w:p>
+    <w:p>
+      <w:pPr>
         <w:rPr>
           <w:sz w:val="24"/>
           <w:szCs w:val="24"/>
@@ -271,29 +272,41 @@
           <w:szCs w:val="24"/>
         </w:rPr>
         <w:tab/>
-        <w:t xml:space="preserve">Horvath ends his article with </w:t>
-      </w:r>
-      <w:r>
-        <w:rPr>
-          <w:rFonts w:cs="Arial"/>
-          <w:sz w:val="24"/>
-          <w:szCs w:val="24"/>
-        </w:rPr>
-        <w:t xml:space="preserve">the effectiveness of flashcards to facilitate strong memorization. He </w:t>
-      </w:r>
-      <w:r>
-        <w:rPr>
-          <w:rFonts w:cs="Arial"/>
-          <w:sz w:val="24"/>
-          <w:szCs w:val="24"/>
-        </w:rPr>
-        <w:t>mentions how flash cards “stimulate recall” (Horvath, 2024), “guard against the malleability of memory” (Horvath, 2024), and assist learning. Effective examples were used to support each point including the existence of the human brain’s schemata and it’s role in storing similar facts close to each other.</w:t>
+        <w:t xml:space="preserve">Horvath ends his article with the effectiveness of flashcards to facilitate strong memorization. He mentions how flash cards “stimulate recall” (Horvath, 2024), “guard against the malleability of memory” (Horvath, 2024), and assist learning. Effective examples were used to support each point including the existence of the human brain’s schemata and </w:t>
+      </w:r>
+      <w:proofErr w:type="spellStart"/>
+      <w:r>
+        <w:rPr>
+          <w:sz w:val="24"/>
+          <w:szCs w:val="24"/>
+        </w:rPr>
+        <w:t>it’s</w:t>
+      </w:r>
+      <w:proofErr w:type="spellEnd"/>
+      <w:r>
+        <w:rPr>
+          <w:sz w:val="24"/>
+          <w:szCs w:val="24"/>
+        </w:rPr>
+        <w:t xml:space="preserve"> role in storing similar facts close to each other.</w:t>
+      </w:r>
+      <w:r>
+        <w:rPr>
+          <w:sz w:val="24"/>
+          <w:szCs w:val="24"/>
+        </w:rPr>
         <w:br/>
+      </w:r>
+      <w:r>
+        <w:rPr>
+          <w:sz w:val="24"/>
+          <w:szCs w:val="24"/>
+        </w:rPr>
+        <w:lastRenderedPageBreak/>
         <w:br/>
       </w:r>
       <w:r>
         <w:rPr>
-          <w:rFonts w:cs="Arial"/>
           <w:b/>
           <w:bCs/>
           <w:sz w:val="24"/>
@@ -303,38 +316,47 @@
       </w:r>
     </w:p>
     <w:p>
-      <w:pPr>
-        <w:pStyle w:val="Normal"/>
-        <w:rPr>
-          <w:b w:val="false"/>
-        </w:rPr>
-      </w:pPr>
-      <w:r>
-        <w:rPr>
-          <w:b w:val="false"/>
-          <w:bCs w:val="false"/>
-        </w:rPr>
+      <w:r>
         <w:tab/>
       </w:r>
       <w:r>
         <w:rPr>
-          <w:b w:val="false"/>
-          <w:bCs w:val="false"/>
-          <w:sz w:val="24"/>
-          <w:szCs w:val="24"/>
-        </w:rPr>
-        <w:t>The article is fair in it’s presentation of traditional tools and digital tools. While traditional learning methods and why they are superior is the focus of the article, he supports the downfalls of digital tool with survey data. For example, he mentions the consequences of multitasking and how “</w:t>
-      </w:r>
-      <w:r>
-        <w:rPr>
-          <w:rFonts w:ascii="arial" w:hAnsi="arial"/>
-          <w:b w:val="false"/>
-          <w:bCs w:val="false"/>
-          <w:i w:val="false"/>
-          <w:caps w:val="false"/>
-          <w:smallCaps w:val="false"/>
+          <w:sz w:val="24"/>
+          <w:szCs w:val="24"/>
+        </w:rPr>
+        <w:t xml:space="preserve">The article is fair in </w:t>
+      </w:r>
+      <w:r>
+        <w:rPr>
+          <w:sz w:val="24"/>
+          <w:szCs w:val="24"/>
+        </w:rPr>
+        <w:t>its</w:t>
+      </w:r>
+      <w:r>
+        <w:rPr>
+          <w:sz w:val="24"/>
+          <w:szCs w:val="24"/>
+        </w:rPr>
+        <w:t xml:space="preserve"> presentation of traditional tools and digital tools. While traditional learning methods and why they are superior is the focus of the article, he supports the downfalls of digital </w:t>
+      </w:r>
+      <w:r>
+        <w:rPr>
+          <w:sz w:val="24"/>
+          <w:szCs w:val="24"/>
+        </w:rPr>
+        <w:t>tools</w:t>
+      </w:r>
+      <w:r>
+        <w:rPr>
+          <w:sz w:val="24"/>
+          <w:szCs w:val="24"/>
+        </w:rPr>
+        <w:t xml:space="preserve"> with survey data. For example, he mentions the consequences of multitasking and how “</w:t>
+      </w:r>
+      <w:r>
+        <w:rPr>
           <w:color w:val="000000"/>
-          <w:spacing w:val="0"/>
           <w:sz w:val="24"/>
           <w:szCs w:val="24"/>
         </w:rPr>
@@ -343,68 +365,50 @@
     </w:p>
     <w:p>
       <w:pPr>
-        <w:pStyle w:val="Normal"/>
-        <w:rPr>
-          <w:rFonts w:ascii="arial" w:hAnsi="arial"/>
-          <w:b w:val="false"/>
-          <w:bCs w:val="false"/>
-          <w:i w:val="false"/>
-          <w:caps w:val="false"/>
-          <w:smallCaps w:val="false"/>
+        <w:rPr>
           <w:color w:val="000000"/>
-          <w:spacing w:val="0"/>
-          <w:sz w:val="24"/>
-          <w:szCs w:val="24"/>
-        </w:rPr>
-      </w:pPr>
-      <w:r>
-        <w:rPr>
-          <w:b w:val="false"/>
-        </w:rPr>
-      </w:r>
-    </w:p>
-    <w:p>
-      <w:pPr>
-        <w:pStyle w:val="Normal"/>
-        <w:rPr>
-          <w:b w:val="false"/>
-        </w:rPr>
-      </w:pPr>
-      <w:r>
-        <w:rPr>
-          <w:rFonts w:ascii="arial" w:hAnsi="arial"/>
-          <w:b w:val="false"/>
-          <w:bCs w:val="false"/>
-          <w:i w:val="false"/>
-          <w:caps w:val="false"/>
-          <w:smallCaps w:val="false"/>
+          <w:sz w:val="24"/>
+          <w:szCs w:val="24"/>
+        </w:rPr>
+      </w:pPr>
+    </w:p>
+    <w:p>
+      <w:r>
+        <w:rPr>
           <w:color w:val="000000"/>
-          <w:spacing w:val="0"/>
           <w:sz w:val="24"/>
           <w:szCs w:val="24"/>
         </w:rPr>
         <w:tab/>
-        <w:t>Horvath also gives a fair display of learning in general. He speaks about the emotional side of learning by mentioning the importance of empathy as well as the criticality of focused attention, spatial layout, and recall all with science to support his claims. Horvath presents his information in a way that</w:t>
-      </w:r>
-    </w:p>
-    <w:p>
-      <w:pPr>
-        <w:pStyle w:val="Normal"/>
-        <w:rPr>
-          <w:sz w:val="24"/>
-          <w:szCs w:val="24"/>
-        </w:rPr>
-      </w:pPr>
-      <w:r>
-        <w:rPr>
-          <w:sz w:val="24"/>
-          <w:szCs w:val="24"/>
-        </w:rPr>
-      </w:r>
-    </w:p>
-    <w:p>
-      <w:pPr>
-        <w:pStyle w:val="Normal"/>
+        <w:t xml:space="preserve">Horvath also gives a fair display of learning in general. He speaks about the emotional side of learning by mentioning the importance of empathy as well as the criticality of focused attention, spatial layout, and recall all </w:t>
+      </w:r>
+      <w:r>
+        <w:rPr>
+          <w:color w:val="000000"/>
+          <w:sz w:val="24"/>
+          <w:szCs w:val="24"/>
+        </w:rPr>
+        <w:t>using</w:t>
+      </w:r>
+      <w:r>
+        <w:rPr>
+          <w:color w:val="000000"/>
+          <w:sz w:val="24"/>
+          <w:szCs w:val="24"/>
+        </w:rPr>
+        <w:t xml:space="preserve"> science to support his claims. </w:t>
+      </w:r>
+    </w:p>
+    <w:p>
+      <w:pPr>
+        <w:rPr>
+          <w:sz w:val="24"/>
+          <w:szCs w:val="24"/>
+        </w:rPr>
+      </w:pPr>
+    </w:p>
+    <w:p>
+      <w:pPr>
         <w:rPr>
           <w:sz w:val="24"/>
           <w:szCs w:val="24"/>
@@ -420,7 +424,6 @@
     </w:p>
     <w:p>
       <w:pPr>
-        <w:pStyle w:val="Normal"/>
         <w:rPr>
           <w:sz w:val="24"/>
           <w:szCs w:val="24"/>
@@ -452,37 +455,22 @@
     </w:p>
     <w:p>
       <w:pPr>
-        <w:pStyle w:val="Normal"/>
-        <w:rPr>
-          <w:sz w:val="24"/>
-          <w:szCs w:val="24"/>
-        </w:rPr>
-      </w:pPr>
-      <w:r>
-        <w:rPr>
-          <w:sz w:val="24"/>
-          <w:szCs w:val="24"/>
-        </w:rPr>
-      </w:r>
-    </w:p>
-    <w:p>
-      <w:pPr>
-        <w:pStyle w:val="Normal"/>
-        <w:rPr>
-          <w:sz w:val="24"/>
-          <w:szCs w:val="24"/>
-        </w:rPr>
-      </w:pPr>
-      <w:r>
-        <w:rPr>
-          <w:sz w:val="24"/>
-          <w:szCs w:val="24"/>
-        </w:rPr>
-      </w:r>
-    </w:p>
-    <w:p>
-      <w:pPr>
-        <w:pStyle w:val="Normal"/>
+        <w:rPr>
+          <w:sz w:val="24"/>
+          <w:szCs w:val="24"/>
+        </w:rPr>
+      </w:pPr>
+    </w:p>
+    <w:p>
+      <w:pPr>
+        <w:rPr>
+          <w:sz w:val="24"/>
+          <w:szCs w:val="24"/>
+        </w:rPr>
+      </w:pPr>
+    </w:p>
+    <w:p>
+      <w:pPr>
         <w:rPr>
           <w:sz w:val="24"/>
           <w:szCs w:val="24"/>
@@ -498,54 +486,37 @@
     </w:p>
     <w:p>
       <w:pPr>
-        <w:pStyle w:val="Normal"/>
-        <w:rPr>
-          <w:sz w:val="24"/>
-          <w:szCs w:val="24"/>
-        </w:rPr>
-      </w:pPr>
-      <w:r>
-        <w:rPr>
-          <w:sz w:val="24"/>
-          <w:szCs w:val="24"/>
-        </w:rPr>
-        <w:t xml:space="preserve">Jared Cooney Horvath Ph.D., M.Ed. [Psychology Today]. (2024, July 2). </w:t>
-      </w:r>
-      <w:r>
-        <w:rPr>
-          <w:sz w:val="24"/>
-          <w:szCs w:val="24"/>
-          <w:lang w:val="en-US"/>
-        </w:rPr>
-        <w:t>5 Ways to Help Your Brain Learn Better</w:t>
-      </w:r>
-      <w:r>
-        <w:rPr>
-          <w:sz w:val="24"/>
-          <w:szCs w:val="24"/>
-        </w:rPr>
-        <w:t>.</w:t>
+        <w:rPr>
+          <w:sz w:val="24"/>
+          <w:szCs w:val="24"/>
+        </w:rPr>
+      </w:pPr>
+      <w:r>
+        <w:rPr>
+          <w:sz w:val="24"/>
+          <w:szCs w:val="24"/>
+        </w:rPr>
+        <w:t>Jared Cooney Horvath Ph.D., M.Ed. [Psychology Today]. (2024, July 2). 5 Ways to Help Your Brain Learn Better.</w:t>
       </w:r>
     </w:p>
     <w:sectPr>
-      <w:type w:val="nextPage"/>
       <w:pgSz w:w="12240" w:h="15840"/>
-      <w:pgMar w:left="1440" w:right="1440" w:gutter="0" w:header="0" w:top="1440" w:footer="0" w:bottom="1440"/>
-      <w:pgNumType w:start="1" w:fmt="decimal"/>
-      <w:formProt w:val="false"/>
-      <w:textDirection w:val="lrTb"/>
-      <w:docGrid w:type="default" w:linePitch="100" w:charSpace="0"/>
+      <w:pgMar w:top="1440" w:right="1440" w:bottom="1440" w:left="1440" w:header="0" w:footer="0" w:gutter="0"/>
+      <w:pgNumType w:start="1"/>
+      <w:cols w:space="720"/>
+      <w:formProt w:val="0"/>
+      <w:docGrid w:linePitch="100"/>
     </w:sectPr>
   </w:body>
 </w:document>
 </file>
 
 <file path=word/styles.xml><?xml version="1.0" encoding="utf-8"?>
-<w:styles xmlns:w="http://schemas.openxmlformats.org/wordprocessingml/2006/main" xmlns:w14="http://schemas.microsoft.com/office/word/2010/wordml" xmlns:mc="http://schemas.openxmlformats.org/markup-compatibility/2006" mc:Ignorable="w14">
+<w:styles xmlns:mc="http://schemas.openxmlformats.org/markup-compatibility/2006" xmlns:r="http://schemas.openxmlformats.org/officeDocument/2006/relationships" xmlns:w="http://schemas.openxmlformats.org/wordprocessingml/2006/main" xmlns:w14="http://schemas.microsoft.com/office/word/2010/wordml" xmlns:w15="http://schemas.microsoft.com/office/word/2012/wordml" xmlns:w16cex="http://schemas.microsoft.com/office/word/2018/wordml/cex" xmlns:w16cid="http://schemas.microsoft.com/office/word/2016/wordml/cid" xmlns:w16="http://schemas.microsoft.com/office/word/2018/wordml" xmlns:w16du="http://schemas.microsoft.com/office/word/2023/wordml/word16du" xmlns:w16sdtdh="http://schemas.microsoft.com/office/word/2020/wordml/sdtdatahash" xmlns:w16se="http://schemas.microsoft.com/office/word/2015/wordml/symex" mc:Ignorable="w14 w15 w16se w16cid w16 w16cex w16sdtdh w16du">
   <w:docDefaults>
     <w:rPrDefault>
       <w:rPr>
-        <w:rFonts w:ascii="Aptos" w:hAnsi="Aptos" w:eastAsia="Aptos" w:cs="" w:asciiTheme="minorHAnsi" w:cstheme="minorBidi" w:eastAsiaTheme="minorHAnsi" w:hAnsiTheme="minorHAnsi"/>
+        <w:rFonts w:asciiTheme="minorHAnsi" w:eastAsiaTheme="minorHAnsi" w:hAnsiTheme="minorHAnsi" w:cstheme="minorBidi"/>
         <w:kern w:val="2"/>
         <w:sz w:val="24"/>
         <w:szCs w:val="24"/>
@@ -555,21 +526,21 @@
     </w:rPrDefault>
     <w:pPrDefault>
       <w:pPr>
-        <w:suppressAutoHyphens w:val="true"/>
+        <w:suppressAutoHyphens/>
       </w:pPr>
     </w:pPrDefault>
   </w:docDefaults>
   <w:latentStyles w:defLockedState="0" w:defUIPriority="99" w:defSemiHidden="0" w:defUnhideWhenUsed="0" w:defQFormat="0" w:count="376">
     <w:lsdException w:name="Normal" w:uiPriority="0" w:qFormat="1"/>
     <w:lsdException w:name="heading 1" w:uiPriority="9" w:qFormat="1"/>
-    <w:lsdException w:name="heading 2" w:uiPriority="9" w:semiHidden="1" w:unhideWhenUsed="1" w:qFormat="1"/>
-    <w:lsdException w:name="heading 3" w:uiPriority="9" w:semiHidden="1" w:unhideWhenUsed="1" w:qFormat="1"/>
-    <w:lsdException w:name="heading 4" w:uiPriority="9" w:semiHidden="1" w:unhideWhenUsed="1" w:qFormat="1"/>
-    <w:lsdException w:name="heading 5" w:uiPriority="9" w:semiHidden="1" w:unhideWhenUsed="1" w:qFormat="1"/>
-    <w:lsdException w:name="heading 6" w:uiPriority="9" w:semiHidden="1" w:unhideWhenUsed="1" w:qFormat="1"/>
-    <w:lsdException w:name="heading 7" w:uiPriority="9" w:semiHidden="1" w:unhideWhenUsed="1" w:qFormat="1"/>
-    <w:lsdException w:name="heading 8" w:uiPriority="9" w:semiHidden="1" w:unhideWhenUsed="1" w:qFormat="1"/>
-    <w:lsdException w:name="heading 9" w:uiPriority="9" w:semiHidden="1" w:unhideWhenUsed="1" w:qFormat="1"/>
+    <w:lsdException w:name="heading 2" w:semiHidden="1" w:uiPriority="9" w:unhideWhenUsed="1" w:qFormat="1"/>
+    <w:lsdException w:name="heading 3" w:semiHidden="1" w:uiPriority="9" w:unhideWhenUsed="1" w:qFormat="1"/>
+    <w:lsdException w:name="heading 4" w:semiHidden="1" w:uiPriority="9" w:unhideWhenUsed="1" w:qFormat="1"/>
+    <w:lsdException w:name="heading 5" w:semiHidden="1" w:uiPriority="9" w:unhideWhenUsed="1" w:qFormat="1"/>
+    <w:lsdException w:name="heading 6" w:semiHidden="1" w:uiPriority="9" w:unhideWhenUsed="1" w:qFormat="1"/>
+    <w:lsdException w:name="heading 7" w:semiHidden="1" w:uiPriority="9" w:unhideWhenUsed="1" w:qFormat="1"/>
+    <w:lsdException w:name="heading 8" w:semiHidden="1" w:uiPriority="9" w:unhideWhenUsed="1" w:qFormat="1"/>
+    <w:lsdException w:name="heading 9" w:semiHidden="1" w:uiPriority="9" w:unhideWhenUsed="1" w:qFormat="1"/>
     <w:lsdException w:name="index 1" w:semiHidden="1" w:unhideWhenUsed="1"/>
     <w:lsdException w:name="index 2" w:semiHidden="1" w:unhideWhenUsed="1"/>
     <w:lsdException w:name="index 3" w:semiHidden="1" w:unhideWhenUsed="1"/>
@@ -579,22 +550,22 @@
     <w:lsdException w:name="index 7" w:semiHidden="1" w:unhideWhenUsed="1"/>
     <w:lsdException w:name="index 8" w:semiHidden="1" w:unhideWhenUsed="1"/>
     <w:lsdException w:name="index 9" w:semiHidden="1" w:unhideWhenUsed="1"/>
-    <w:lsdException w:name="toc 1" w:uiPriority="39" w:semiHidden="1" w:unhideWhenUsed="1"/>
-    <w:lsdException w:name="toc 2" w:uiPriority="39" w:semiHidden="1" w:unhideWhenUsed="1"/>
-    <w:lsdException w:name="toc 3" w:uiPriority="39" w:semiHidden="1" w:unhideWhenUsed="1"/>
-    <w:lsdException w:name="toc 4" w:uiPriority="39" w:semiHidden="1" w:unhideWhenUsed="1"/>
-    <w:lsdException w:name="toc 5" w:uiPriority="39" w:semiHidden="1" w:unhideWhenUsed="1"/>
-    <w:lsdException w:name="toc 6" w:uiPriority="39" w:semiHidden="1" w:unhideWhenUsed="1"/>
-    <w:lsdException w:name="toc 7" w:uiPriority="39" w:semiHidden="1" w:unhideWhenUsed="1"/>
-    <w:lsdException w:name="toc 8" w:uiPriority="39" w:semiHidden="1" w:unhideWhenUsed="1"/>
-    <w:lsdException w:name="toc 9" w:uiPriority="39" w:semiHidden="1" w:unhideWhenUsed="1"/>
+    <w:lsdException w:name="toc 1" w:semiHidden="1" w:uiPriority="39" w:unhideWhenUsed="1"/>
+    <w:lsdException w:name="toc 2" w:semiHidden="1" w:uiPriority="39" w:unhideWhenUsed="1"/>
+    <w:lsdException w:name="toc 3" w:semiHidden="1" w:uiPriority="39" w:unhideWhenUsed="1"/>
+    <w:lsdException w:name="toc 4" w:semiHidden="1" w:uiPriority="39" w:unhideWhenUsed="1"/>
+    <w:lsdException w:name="toc 5" w:semiHidden="1" w:uiPriority="39" w:unhideWhenUsed="1"/>
+    <w:lsdException w:name="toc 6" w:semiHidden="1" w:uiPriority="39" w:unhideWhenUsed="1"/>
+    <w:lsdException w:name="toc 7" w:semiHidden="1" w:uiPriority="39" w:unhideWhenUsed="1"/>
+    <w:lsdException w:name="toc 8" w:semiHidden="1" w:uiPriority="39" w:unhideWhenUsed="1"/>
+    <w:lsdException w:name="toc 9" w:semiHidden="1" w:uiPriority="39" w:unhideWhenUsed="1"/>
     <w:lsdException w:name="Normal Indent" w:semiHidden="1" w:unhideWhenUsed="1"/>
     <w:lsdException w:name="footnote text" w:semiHidden="1" w:unhideWhenUsed="1"/>
     <w:lsdException w:name="annotation text" w:semiHidden="1" w:unhideWhenUsed="1"/>
     <w:lsdException w:name="header" w:semiHidden="1" w:unhideWhenUsed="1"/>
     <w:lsdException w:name="footer" w:semiHidden="1" w:unhideWhenUsed="1"/>
     <w:lsdException w:name="index heading" w:semiHidden="1" w:unhideWhenUsed="1"/>
-    <w:lsdException w:name="caption" w:uiPriority="35" w:semiHidden="1" w:unhideWhenUsed="1" w:qFormat="1"/>
+    <w:lsdException w:name="caption" w:semiHidden="1" w:uiPriority="35" w:unhideWhenUsed="1" w:qFormat="1"/>
     <w:lsdException w:name="table of figures" w:semiHidden="1" w:unhideWhenUsed="1"/>
     <w:lsdException w:name="envelope address" w:semiHidden="1" w:unhideWhenUsed="1"/>
     <w:lsdException w:name="envelope return" w:semiHidden="1" w:unhideWhenUsed="1"/>
@@ -625,7 +596,7 @@
     <w:lsdException w:name="Title" w:uiPriority="10" w:qFormat="1"/>
     <w:lsdException w:name="Closing" w:semiHidden="1" w:unhideWhenUsed="1"/>
     <w:lsdException w:name="Signature" w:semiHidden="1" w:unhideWhenUsed="1"/>
-    <w:lsdException w:name="Default Paragraph Font" w:uiPriority="1" w:semiHidden="1" w:unhideWhenUsed="1"/>
+    <w:lsdException w:name="Default Paragraph Font" w:semiHidden="1" w:uiPriority="1" w:unhideWhenUsed="1"/>
     <w:lsdException w:name="Body Text" w:semiHidden="1" w:unhideWhenUsed="1"/>
     <w:lsdException w:name="Body Text Indent" w:semiHidden="1" w:unhideWhenUsed="1"/>
     <w:lsdException w:name="List Continue" w:semiHidden="1" w:unhideWhenUsed="1"/>
@@ -825,8 +796,8 @@
     <w:lsdException w:name="Subtle Reference" w:uiPriority="31" w:qFormat="1"/>
     <w:lsdException w:name="Intense Reference" w:uiPriority="32" w:qFormat="1"/>
     <w:lsdException w:name="Book Title" w:uiPriority="33" w:qFormat="1"/>
-    <w:lsdException w:name="Bibliography" w:uiPriority="37" w:semiHidden="1" w:unhideWhenUsed="1"/>
-    <w:lsdException w:name="TOC Heading" w:uiPriority="39" w:semiHidden="1" w:unhideWhenUsed="1" w:qFormat="1"/>
+    <w:lsdException w:name="Bibliography" w:semiHidden="1" w:uiPriority="37" w:unhideWhenUsed="1"/>
+    <w:lsdException w:name="TOC Heading" w:semiHidden="1" w:uiPriority="39" w:unhideWhenUsed="1" w:qFormat="1"/>
     <w:lsdException w:name="Plain Table 1" w:uiPriority="41"/>
     <w:lsdException w:name="Plain Table 2" w:uiPriority="42"/>
     <w:lsdException w:name="Plain Table 3" w:uiPriority="43"/>
@@ -937,28 +908,23 @@
     <w:lsdException w:name="Unresolved Mention" w:semiHidden="1" w:unhideWhenUsed="1"/>
     <w:lsdException w:name="Smart Link" w:semiHidden="1" w:unhideWhenUsed="1"/>
   </w:latentStyles>
-  <w:style w:type="paragraph" w:styleId="Normal" w:default="1">
+  <w:style w:type="paragraph" w:default="1" w:styleId="Normal">
     <w:name w:val="Normal"/>
     <w:qFormat/>
-    <w:rsid w:val="00dc4027"/>
+    <w:rsid w:val="00DC4027"/>
     <w:pPr>
-      <w:widowControl/>
-      <w:bidi w:val="0"/>
-      <w:spacing w:lineRule="auto" w:line="276" w:before="0" w:after="0"/>
-      <w:jc w:val="left"/>
+      <w:spacing w:line="276" w:lineRule="auto"/>
     </w:pPr>
     <w:rPr>
-      <w:rFonts w:ascii="Arial" w:hAnsi="Arial" w:eastAsia="Arial" w:cs="Arial"/>
-      <w:color w:val="auto"/>
+      <w:rFonts w:ascii="Arial" w:eastAsia="Arial" w:hAnsi="Arial" w:cs="Arial"/>
       <w:kern w:val="0"/>
       <w:sz w:val="22"/>
       <w:szCs w:val="22"/>
-      <w:lang w:val="en-US" w:eastAsia="en-US" w:bidi="ar-SA"/>
       <w14:ligatures w14:val="none"/>
     </w:rPr>
   </w:style>
   <w:style w:type="paragraph" w:styleId="Heading1">
-    <w:name w:val="Heading 1"/>
+    <w:name w:val="heading 1"/>
     <w:basedOn w:val="Normal"/>
     <w:next w:val="Normal"/>
     <w:link w:val="Heading1Char"/>
@@ -966,23 +932,22 @@
     <w:qFormat/>
     <w:rsid w:val="00621843"/>
     <w:pPr>
-      <w:keepNext w:val="true"/>
+      <w:keepNext/>
       <w:keepLines/>
-      <w:spacing w:lineRule="auto" w:line="276" w:before="360" w:after="80"/>
+      <w:spacing w:before="360" w:after="80"/>
       <w:outlineLvl w:val="0"/>
     </w:pPr>
     <w:rPr>
-      <w:rFonts w:ascii="Aptos Display" w:hAnsi="Aptos Display" w:eastAsia="" w:cs="" w:asciiTheme="majorHAnsi" w:cstheme="majorBidi" w:eastAsiaTheme="majorEastAsia" w:hAnsiTheme="majorHAnsi"/>
-      <w:color w:val="0F4761" w:themeColor="accent1" w:themeShade="bf"/>
+      <w:rFonts w:asciiTheme="majorHAnsi" w:eastAsiaTheme="majorEastAsia" w:hAnsiTheme="majorHAnsi" w:cstheme="majorBidi"/>
+      <w:color w:val="0F4761" w:themeColor="accent1" w:themeShade="BF"/>
       <w:kern w:val="2"/>
       <w:sz w:val="40"/>
       <w:szCs w:val="40"/>
-      <w:lang w:val="en-US"/>
       <w14:ligatures w14:val="standardContextual"/>
     </w:rPr>
   </w:style>
   <w:style w:type="paragraph" w:styleId="Heading2">
-    <w:name w:val="Heading 2"/>
+    <w:name w:val="heading 2"/>
     <w:basedOn w:val="Normal"/>
     <w:next w:val="Normal"/>
     <w:link w:val="Heading2Char"/>
@@ -992,23 +957,22 @@
     <w:qFormat/>
     <w:rsid w:val="00621843"/>
     <w:pPr>
-      <w:keepNext w:val="true"/>
+      <w:keepNext/>
       <w:keepLines/>
-      <w:spacing w:lineRule="auto" w:line="276" w:before="160" w:after="80"/>
+      <w:spacing w:before="160" w:after="80"/>
       <w:outlineLvl w:val="1"/>
     </w:pPr>
     <w:rPr>
-      <w:rFonts w:ascii="Aptos Display" w:hAnsi="Aptos Display" w:eastAsia="" w:cs="" w:asciiTheme="majorHAnsi" w:cstheme="majorBidi" w:eastAsiaTheme="majorEastAsia" w:hAnsiTheme="majorHAnsi"/>
-      <w:color w:val="0F4761" w:themeColor="accent1" w:themeShade="bf"/>
+      <w:rFonts w:asciiTheme="majorHAnsi" w:eastAsiaTheme="majorEastAsia" w:hAnsiTheme="majorHAnsi" w:cstheme="majorBidi"/>
+      <w:color w:val="0F4761" w:themeColor="accent1" w:themeShade="BF"/>
       <w:kern w:val="2"/>
       <w:sz w:val="32"/>
       <w:szCs w:val="32"/>
-      <w:lang w:val="en-US"/>
       <w14:ligatures w14:val="standardContextual"/>
     </w:rPr>
   </w:style>
   <w:style w:type="paragraph" w:styleId="Heading3">
-    <w:name w:val="Heading 3"/>
+    <w:name w:val="heading 3"/>
     <w:basedOn w:val="Normal"/>
     <w:next w:val="Normal"/>
     <w:link w:val="Heading3Char"/>
@@ -1018,23 +982,22 @@
     <w:qFormat/>
     <w:rsid w:val="00621843"/>
     <w:pPr>
-      <w:keepNext w:val="true"/>
+      <w:keepNext/>
       <w:keepLines/>
-      <w:spacing w:lineRule="auto" w:line="276" w:before="160" w:after="80"/>
+      <w:spacing w:before="160" w:after="80"/>
       <w:outlineLvl w:val="2"/>
     </w:pPr>
     <w:rPr>
-      <w:rFonts w:ascii="Aptos" w:hAnsi="Aptos" w:eastAsia="" w:cs="" w:asciiTheme="minorHAnsi" w:cstheme="majorBidi" w:eastAsiaTheme="majorEastAsia" w:hAnsiTheme="minorHAnsi"/>
-      <w:color w:val="0F4761" w:themeColor="accent1" w:themeShade="bf"/>
+      <w:rFonts w:asciiTheme="minorHAnsi" w:eastAsiaTheme="majorEastAsia" w:hAnsiTheme="minorHAnsi" w:cstheme="majorBidi"/>
+      <w:color w:val="0F4761" w:themeColor="accent1" w:themeShade="BF"/>
       <w:kern w:val="2"/>
       <w:sz w:val="28"/>
       <w:szCs w:val="28"/>
-      <w:lang w:val="en-US"/>
       <w14:ligatures w14:val="standardContextual"/>
     </w:rPr>
   </w:style>
   <w:style w:type="paragraph" w:styleId="Heading4">
-    <w:name w:val="Heading 4"/>
+    <w:name w:val="heading 4"/>
     <w:basedOn w:val="Normal"/>
     <w:next w:val="Normal"/>
     <w:link w:val="Heading4Char"/>
@@ -1044,25 +1007,24 @@
     <w:qFormat/>
     <w:rsid w:val="00621843"/>
     <w:pPr>
-      <w:keepNext w:val="true"/>
+      <w:keepNext/>
       <w:keepLines/>
-      <w:spacing w:lineRule="auto" w:line="276" w:before="80" w:after="40"/>
+      <w:spacing w:before="80" w:after="40"/>
       <w:outlineLvl w:val="3"/>
     </w:pPr>
     <w:rPr>
-      <w:rFonts w:ascii="Aptos" w:hAnsi="Aptos" w:eastAsia="" w:cs="" w:asciiTheme="minorHAnsi" w:cstheme="majorBidi" w:eastAsiaTheme="majorEastAsia" w:hAnsiTheme="minorHAnsi"/>
+      <w:rFonts w:asciiTheme="minorHAnsi" w:eastAsiaTheme="majorEastAsia" w:hAnsiTheme="minorHAnsi" w:cstheme="majorBidi"/>
       <w:i/>
       <w:iCs/>
-      <w:color w:val="0F4761" w:themeColor="accent1" w:themeShade="bf"/>
+      <w:color w:val="0F4761" w:themeColor="accent1" w:themeShade="BF"/>
       <w:kern w:val="2"/>
       <w:sz w:val="24"/>
       <w:szCs w:val="24"/>
-      <w:lang w:val="en-US"/>
       <w14:ligatures w14:val="standardContextual"/>
     </w:rPr>
   </w:style>
   <w:style w:type="paragraph" w:styleId="Heading5">
-    <w:name w:val="Heading 5"/>
+    <w:name w:val="heading 5"/>
     <w:basedOn w:val="Normal"/>
     <w:next w:val="Normal"/>
     <w:link w:val="Heading5Char"/>
@@ -1072,23 +1034,22 @@
     <w:qFormat/>
     <w:rsid w:val="00621843"/>
     <w:pPr>
-      <w:keepNext w:val="true"/>
+      <w:keepNext/>
       <w:keepLines/>
-      <w:spacing w:lineRule="auto" w:line="276" w:before="80" w:after="40"/>
+      <w:spacing w:before="80" w:after="40"/>
       <w:outlineLvl w:val="4"/>
     </w:pPr>
     <w:rPr>
-      <w:rFonts w:ascii="Aptos" w:hAnsi="Aptos" w:eastAsia="" w:cs="" w:asciiTheme="minorHAnsi" w:cstheme="majorBidi" w:eastAsiaTheme="majorEastAsia" w:hAnsiTheme="minorHAnsi"/>
-      <w:color w:val="0F4761" w:themeColor="accent1" w:themeShade="bf"/>
+      <w:rFonts w:asciiTheme="minorHAnsi" w:eastAsiaTheme="majorEastAsia" w:hAnsiTheme="minorHAnsi" w:cstheme="majorBidi"/>
+      <w:color w:val="0F4761" w:themeColor="accent1" w:themeShade="BF"/>
       <w:kern w:val="2"/>
       <w:sz w:val="24"/>
       <w:szCs w:val="24"/>
-      <w:lang w:val="en-US"/>
       <w14:ligatures w14:val="standardContextual"/>
     </w:rPr>
   </w:style>
   <w:style w:type="paragraph" w:styleId="Heading6">
-    <w:name w:val="Heading 6"/>
+    <w:name w:val="heading 6"/>
     <w:basedOn w:val="Normal"/>
     <w:next w:val="Normal"/>
     <w:link w:val="Heading6Char"/>
@@ -1098,25 +1059,24 @@
     <w:qFormat/>
     <w:rsid w:val="00621843"/>
     <w:pPr>
-      <w:keepNext w:val="true"/>
+      <w:keepNext/>
       <w:keepLines/>
-      <w:spacing w:lineRule="auto" w:line="276" w:before="40" w:after="0"/>
+      <w:spacing w:before="40"/>
       <w:outlineLvl w:val="5"/>
     </w:pPr>
     <w:rPr>
-      <w:rFonts w:ascii="Aptos" w:hAnsi="Aptos" w:eastAsia="" w:cs="" w:asciiTheme="minorHAnsi" w:cstheme="majorBidi" w:eastAsiaTheme="majorEastAsia" w:hAnsiTheme="minorHAnsi"/>
+      <w:rFonts w:asciiTheme="minorHAnsi" w:eastAsiaTheme="majorEastAsia" w:hAnsiTheme="minorHAnsi" w:cstheme="majorBidi"/>
       <w:i/>
       <w:iCs/>
-      <w:color w:val="595959" w:themeColor="text1" w:themeTint="a6"/>
+      <w:color w:val="595959" w:themeColor="text1" w:themeTint="A6"/>
       <w:kern w:val="2"/>
       <w:sz w:val="24"/>
       <w:szCs w:val="24"/>
-      <w:lang w:val="en-US"/>
       <w14:ligatures w14:val="standardContextual"/>
     </w:rPr>
   </w:style>
   <w:style w:type="paragraph" w:styleId="Heading7">
-    <w:name w:val="Heading 7"/>
+    <w:name w:val="heading 7"/>
     <w:basedOn w:val="Normal"/>
     <w:next w:val="Normal"/>
     <w:link w:val="Heading7Char"/>
@@ -1126,23 +1086,22 @@
     <w:qFormat/>
     <w:rsid w:val="00621843"/>
     <w:pPr>
-      <w:keepNext w:val="true"/>
+      <w:keepNext/>
       <w:keepLines/>
-      <w:spacing w:lineRule="auto" w:line="276" w:before="40" w:after="0"/>
+      <w:spacing w:before="40"/>
       <w:outlineLvl w:val="6"/>
     </w:pPr>
     <w:rPr>
-      <w:rFonts w:ascii="Aptos" w:hAnsi="Aptos" w:eastAsia="" w:cs="" w:asciiTheme="minorHAnsi" w:cstheme="majorBidi" w:eastAsiaTheme="majorEastAsia" w:hAnsiTheme="minorHAnsi"/>
-      <w:color w:val="595959" w:themeColor="text1" w:themeTint="a6"/>
+      <w:rFonts w:asciiTheme="minorHAnsi" w:eastAsiaTheme="majorEastAsia" w:hAnsiTheme="minorHAnsi" w:cstheme="majorBidi"/>
+      <w:color w:val="595959" w:themeColor="text1" w:themeTint="A6"/>
       <w:kern w:val="2"/>
       <w:sz w:val="24"/>
       <w:szCs w:val="24"/>
-      <w:lang w:val="en-US"/>
       <w14:ligatures w14:val="standardContextual"/>
     </w:rPr>
   </w:style>
   <w:style w:type="paragraph" w:styleId="Heading8">
-    <w:name w:val="Heading 8"/>
+    <w:name w:val="heading 8"/>
     <w:basedOn w:val="Normal"/>
     <w:next w:val="Normal"/>
     <w:link w:val="Heading8Char"/>
@@ -1152,25 +1111,23 @@
     <w:qFormat/>
     <w:rsid w:val="00621843"/>
     <w:pPr>
-      <w:keepNext w:val="true"/>
+      <w:keepNext/>
       <w:keepLines/>
-      <w:spacing w:lineRule="auto" w:line="276"/>
       <w:outlineLvl w:val="7"/>
     </w:pPr>
     <w:rPr>
-      <w:rFonts w:ascii="Aptos" w:hAnsi="Aptos" w:eastAsia="" w:cs="" w:asciiTheme="minorHAnsi" w:cstheme="majorBidi" w:eastAsiaTheme="majorEastAsia" w:hAnsiTheme="minorHAnsi"/>
+      <w:rFonts w:asciiTheme="minorHAnsi" w:eastAsiaTheme="majorEastAsia" w:hAnsiTheme="minorHAnsi" w:cstheme="majorBidi"/>
       <w:i/>
       <w:iCs/>
-      <w:color w:val="272727" w:themeColor="text1" w:themeTint="d8"/>
+      <w:color w:val="272727" w:themeColor="text1" w:themeTint="D8"/>
       <w:kern w:val="2"/>
       <w:sz w:val="24"/>
       <w:szCs w:val="24"/>
-      <w:lang w:val="en-US"/>
       <w14:ligatures w14:val="standardContextual"/>
     </w:rPr>
   </w:style>
   <w:style w:type="paragraph" w:styleId="Heading9">
-    <w:name w:val="Heading 9"/>
+    <w:name w:val="heading 9"/>
     <w:basedOn w:val="Normal"/>
     <w:next w:val="Normal"/>
     <w:link w:val="Heading9Char"/>
@@ -1180,419 +1137,24 @@
     <w:qFormat/>
     <w:rsid w:val="00621843"/>
     <w:pPr>
-      <w:keepNext w:val="true"/>
+      <w:keepNext/>
       <w:keepLines/>
-      <w:spacing w:lineRule="auto" w:line="276"/>
       <w:outlineLvl w:val="8"/>
     </w:pPr>
     <w:rPr>
-      <w:rFonts w:ascii="Aptos" w:hAnsi="Aptos" w:eastAsia="" w:cs="" w:asciiTheme="minorHAnsi" w:cstheme="majorBidi" w:eastAsiaTheme="majorEastAsia" w:hAnsiTheme="minorHAnsi"/>
-      <w:color w:val="272727" w:themeColor="text1" w:themeTint="d8"/>
+      <w:rFonts w:asciiTheme="minorHAnsi" w:eastAsiaTheme="majorEastAsia" w:hAnsiTheme="minorHAnsi" w:cstheme="majorBidi"/>
+      <w:color w:val="272727" w:themeColor="text1" w:themeTint="D8"/>
       <w:kern w:val="2"/>
       <w:sz w:val="24"/>
       <w:szCs w:val="24"/>
-      <w:lang w:val="en-US"/>
       <w14:ligatures w14:val="standardContextual"/>
     </w:rPr>
   </w:style>
-  <w:style w:type="character" w:styleId="DefaultParagraphFont" w:default="1">
+  <w:style w:type="character" w:default="1" w:styleId="DefaultParagraphFont">
     <w:name w:val="Default Paragraph Font"/>
     <w:uiPriority w:val="1"/>
-    <w:unhideWhenUsed/>
-    <w:qFormat/>
-    <w:rPr/>
-  </w:style>
-  <w:style w:type="character" w:styleId="Heading1Char" w:customStyle="1">
-    <w:name w:val="Heading 1 Char"/>
-    <w:basedOn w:val="DefaultParagraphFont"/>
-    <w:link w:val="Heading1"/>
-    <w:uiPriority w:val="9"/>
-    <w:qFormat/>
-    <w:rsid w:val="00621843"/>
-    <w:rPr>
-      <w:rFonts w:ascii="Aptos Display" w:hAnsi="Aptos Display" w:eastAsia="" w:cs="" w:asciiTheme="majorHAnsi" w:cstheme="majorBidi" w:eastAsiaTheme="majorEastAsia" w:hAnsiTheme="majorHAnsi"/>
-      <w:color w:val="0F4761" w:themeColor="accent1" w:themeShade="bf"/>
-      <w:sz w:val="40"/>
-      <w:szCs w:val="40"/>
-    </w:rPr>
-  </w:style>
-  <w:style w:type="character" w:styleId="Heading2Char" w:customStyle="1">
-    <w:name w:val="Heading 2 Char"/>
-    <w:basedOn w:val="DefaultParagraphFont"/>
-    <w:link w:val="Heading2"/>
-    <w:uiPriority w:val="9"/>
-    <w:semiHidden/>
-    <w:qFormat/>
-    <w:rsid w:val="00621843"/>
-    <w:rPr>
-      <w:rFonts w:ascii="Aptos Display" w:hAnsi="Aptos Display" w:eastAsia="" w:cs="" w:asciiTheme="majorHAnsi" w:cstheme="majorBidi" w:eastAsiaTheme="majorEastAsia" w:hAnsiTheme="majorHAnsi"/>
-      <w:color w:val="0F4761" w:themeColor="accent1" w:themeShade="bf"/>
-      <w:sz w:val="32"/>
-      <w:szCs w:val="32"/>
-    </w:rPr>
-  </w:style>
-  <w:style w:type="character" w:styleId="Heading3Char" w:customStyle="1">
-    <w:name w:val="Heading 3 Char"/>
-    <w:basedOn w:val="DefaultParagraphFont"/>
-    <w:link w:val="Heading3"/>
-    <w:uiPriority w:val="9"/>
-    <w:semiHidden/>
-    <w:qFormat/>
-    <w:rsid w:val="00621843"/>
-    <w:rPr>
-      <w:rFonts w:eastAsia="" w:cs="" w:cstheme="majorBidi" w:eastAsiaTheme="majorEastAsia"/>
-      <w:color w:val="0F4761" w:themeColor="accent1" w:themeShade="bf"/>
-      <w:sz w:val="28"/>
-      <w:szCs w:val="28"/>
-    </w:rPr>
-  </w:style>
-  <w:style w:type="character" w:styleId="Heading4Char" w:customStyle="1">
-    <w:name w:val="Heading 4 Char"/>
-    <w:basedOn w:val="DefaultParagraphFont"/>
-    <w:link w:val="Heading4"/>
-    <w:uiPriority w:val="9"/>
-    <w:semiHidden/>
-    <w:qFormat/>
-    <w:rsid w:val="00621843"/>
-    <w:rPr>
-      <w:rFonts w:eastAsia="" w:cs="" w:cstheme="majorBidi" w:eastAsiaTheme="majorEastAsia"/>
-      <w:i/>
-      <w:iCs/>
-      <w:color w:val="0F4761" w:themeColor="accent1" w:themeShade="bf"/>
-    </w:rPr>
-  </w:style>
-  <w:style w:type="character" w:styleId="Heading5Char" w:customStyle="1">
-    <w:name w:val="Heading 5 Char"/>
-    <w:basedOn w:val="DefaultParagraphFont"/>
-    <w:link w:val="Heading5"/>
-    <w:uiPriority w:val="9"/>
-    <w:semiHidden/>
-    <w:qFormat/>
-    <w:rsid w:val="00621843"/>
-    <w:rPr>
-      <w:rFonts w:eastAsia="" w:cs="" w:cstheme="majorBidi" w:eastAsiaTheme="majorEastAsia"/>
-      <w:color w:val="0F4761" w:themeColor="accent1" w:themeShade="bf"/>
-    </w:rPr>
-  </w:style>
-  <w:style w:type="character" w:styleId="Heading6Char" w:customStyle="1">
-    <w:name w:val="Heading 6 Char"/>
-    <w:basedOn w:val="DefaultParagraphFont"/>
-    <w:link w:val="Heading6"/>
-    <w:uiPriority w:val="9"/>
-    <w:semiHidden/>
-    <w:qFormat/>
-    <w:rsid w:val="00621843"/>
-    <w:rPr>
-      <w:rFonts w:eastAsia="" w:cs="" w:cstheme="majorBidi" w:eastAsiaTheme="majorEastAsia"/>
-      <w:i/>
-      <w:iCs/>
-      <w:color w:val="595959" w:themeColor="text1" w:themeTint="a6"/>
-    </w:rPr>
-  </w:style>
-  <w:style w:type="character" w:styleId="Heading7Char" w:customStyle="1">
-    <w:name w:val="Heading 7 Char"/>
-    <w:basedOn w:val="DefaultParagraphFont"/>
-    <w:link w:val="Heading7"/>
-    <w:uiPriority w:val="9"/>
-    <w:semiHidden/>
-    <w:qFormat/>
-    <w:rsid w:val="00621843"/>
-    <w:rPr>
-      <w:rFonts w:eastAsia="" w:cs="" w:cstheme="majorBidi" w:eastAsiaTheme="majorEastAsia"/>
-      <w:color w:val="595959" w:themeColor="text1" w:themeTint="a6"/>
-    </w:rPr>
-  </w:style>
-  <w:style w:type="character" w:styleId="Heading8Char" w:customStyle="1">
-    <w:name w:val="Heading 8 Char"/>
-    <w:basedOn w:val="DefaultParagraphFont"/>
-    <w:link w:val="Heading8"/>
-    <w:uiPriority w:val="9"/>
-    <w:semiHidden/>
-    <w:qFormat/>
-    <w:rsid w:val="00621843"/>
-    <w:rPr>
-      <w:rFonts w:eastAsia="" w:cs="" w:cstheme="majorBidi" w:eastAsiaTheme="majorEastAsia"/>
-      <w:i/>
-      <w:iCs/>
-      <w:color w:val="272727" w:themeColor="text1" w:themeTint="d8"/>
-    </w:rPr>
-  </w:style>
-  <w:style w:type="character" w:styleId="Heading9Char" w:customStyle="1">
-    <w:name w:val="Heading 9 Char"/>
-    <w:basedOn w:val="DefaultParagraphFont"/>
-    <w:link w:val="Heading9"/>
-    <w:uiPriority w:val="9"/>
-    <w:semiHidden/>
-    <w:qFormat/>
-    <w:rsid w:val="00621843"/>
-    <w:rPr>
-      <w:rFonts w:eastAsia="" w:cs="" w:cstheme="majorBidi" w:eastAsiaTheme="majorEastAsia"/>
-      <w:color w:val="272727" w:themeColor="text1" w:themeTint="d8"/>
-    </w:rPr>
-  </w:style>
-  <w:style w:type="character" w:styleId="TitleChar" w:customStyle="1">
-    <w:name w:val="Title Char"/>
-    <w:basedOn w:val="DefaultParagraphFont"/>
-    <w:link w:val="Title"/>
-    <w:uiPriority w:val="10"/>
-    <w:qFormat/>
-    <w:rsid w:val="00621843"/>
-    <w:rPr>
-      <w:rFonts w:ascii="Aptos Display" w:hAnsi="Aptos Display" w:eastAsia="" w:cs="" w:asciiTheme="majorHAnsi" w:cstheme="majorBidi" w:eastAsiaTheme="majorEastAsia" w:hAnsiTheme="majorHAnsi"/>
-      <w:spacing w:val="-10"/>
-      <w:kern w:val="2"/>
-      <w:sz w:val="56"/>
-      <w:szCs w:val="56"/>
-    </w:rPr>
-  </w:style>
-  <w:style w:type="character" w:styleId="SubtitleChar" w:customStyle="1">
-    <w:name w:val="Subtitle Char"/>
-    <w:basedOn w:val="DefaultParagraphFont"/>
-    <w:link w:val="Subtitle"/>
-    <w:uiPriority w:val="11"/>
-    <w:qFormat/>
-    <w:rsid w:val="00621843"/>
-    <w:rPr>
-      <w:rFonts w:eastAsia="" w:cs="" w:cstheme="majorBidi" w:eastAsiaTheme="majorEastAsia"/>
-      <w:color w:val="595959" w:themeColor="text1" w:themeTint="a6"/>
-      <w:spacing w:val="15"/>
-      <w:sz w:val="28"/>
-      <w:szCs w:val="28"/>
-    </w:rPr>
-  </w:style>
-  <w:style w:type="character" w:styleId="QuoteChar" w:customStyle="1">
-    <w:name w:val="Quote Char"/>
-    <w:basedOn w:val="DefaultParagraphFont"/>
-    <w:link w:val="Quote"/>
-    <w:uiPriority w:val="29"/>
-    <w:qFormat/>
-    <w:rsid w:val="00621843"/>
-    <w:rPr>
-      <w:i/>
-      <w:iCs/>
-      <w:color w:val="404040" w:themeColor="text1" w:themeTint="bf"/>
-    </w:rPr>
-  </w:style>
-  <w:style w:type="character" w:styleId="IntenseEmphasis">
-    <w:name w:val="Intense Emphasis"/>
-    <w:basedOn w:val="DefaultParagraphFont"/>
-    <w:uiPriority w:val="21"/>
-    <w:qFormat/>
-    <w:rsid w:val="00621843"/>
-    <w:rPr>
-      <w:i/>
-      <w:iCs/>
-      <w:color w:val="0F4761" w:themeColor="accent1" w:themeShade="bf"/>
-    </w:rPr>
-  </w:style>
-  <w:style w:type="character" w:styleId="IntenseQuoteChar" w:customStyle="1">
-    <w:name w:val="Intense Quote Char"/>
-    <w:basedOn w:val="DefaultParagraphFont"/>
-    <w:link w:val="IntenseQuote"/>
-    <w:uiPriority w:val="30"/>
-    <w:qFormat/>
-    <w:rsid w:val="00621843"/>
-    <w:rPr>
-      <w:i/>
-      <w:iCs/>
-      <w:color w:val="0F4761" w:themeColor="accent1" w:themeShade="bf"/>
-    </w:rPr>
-  </w:style>
-  <w:style w:type="character" w:styleId="IntenseReference">
-    <w:name w:val="Intense Reference"/>
-    <w:basedOn w:val="DefaultParagraphFont"/>
-    <w:uiPriority w:val="32"/>
-    <w:qFormat/>
-    <w:rsid w:val="00621843"/>
-    <w:rPr>
-      <w:b/>
-      <w:bCs/>
-      <w:smallCaps/>
-      <w:color w:val="0F4761" w:themeColor="accent1" w:themeShade="bf"/>
-      <w:spacing w:val="5"/>
-    </w:rPr>
-  </w:style>
-  <w:style w:type="paragraph" w:styleId="Heading">
-    <w:name w:val="Heading"/>
-    <w:basedOn w:val="Normal"/>
-    <w:next w:val="TextBody"/>
-    <w:qFormat/>
-    <w:pPr>
-      <w:keepNext w:val="true"/>
-      <w:spacing w:before="240" w:after="120"/>
-    </w:pPr>
-    <w:rPr>
-      <w:rFonts w:ascii="Liberation Sans" w:hAnsi="Liberation Sans" w:eastAsia="Noto Sans CJK SC" w:cs="Lohit Devanagari"/>
-      <w:sz w:val="28"/>
-      <w:szCs w:val="28"/>
-    </w:rPr>
-  </w:style>
-  <w:style w:type="paragraph" w:styleId="TextBody">
-    <w:name w:val="Body Text"/>
-    <w:basedOn w:val="Normal"/>
-    <w:pPr>
-      <w:spacing w:lineRule="auto" w:line="276" w:before="0" w:after="140"/>
-    </w:pPr>
-    <w:rPr/>
-  </w:style>
-  <w:style w:type="paragraph" w:styleId="List">
-    <w:name w:val="List"/>
-    <w:basedOn w:val="TextBody"/>
-    <w:pPr/>
-    <w:rPr>
-      <w:rFonts w:cs="Lohit Devanagari"/>
-    </w:rPr>
-  </w:style>
-  <w:style w:type="paragraph" w:styleId="Caption">
-    <w:name w:val="Caption"/>
-    <w:basedOn w:val="Normal"/>
-    <w:qFormat/>
-    <w:pPr>
-      <w:suppressLineNumbers/>
-      <w:spacing w:before="120" w:after="120"/>
-    </w:pPr>
-    <w:rPr>
-      <w:rFonts w:cs="Lohit Devanagari"/>
-      <w:i/>
-      <w:iCs/>
-      <w:sz w:val="24"/>
-      <w:szCs w:val="24"/>
-    </w:rPr>
-  </w:style>
-  <w:style w:type="paragraph" w:styleId="Index">
-    <w:name w:val="Index"/>
-    <w:basedOn w:val="Normal"/>
-    <w:qFormat/>
-    <w:pPr>
-      <w:suppressLineNumbers/>
-    </w:pPr>
-    <w:rPr>
-      <w:rFonts w:cs="Lohit Devanagari"/>
-    </w:rPr>
-  </w:style>
-  <w:style w:type="paragraph" w:styleId="Title">
-    <w:name w:val="Title"/>
-    <w:basedOn w:val="Normal"/>
-    <w:next w:val="Normal"/>
-    <w:link w:val="TitleChar"/>
-    <w:uiPriority w:val="10"/>
-    <w:qFormat/>
-    <w:rsid w:val="00621843"/>
-    <w:pPr>
-      <w:spacing w:lineRule="auto" w:line="240" w:before="0" w:after="80"/>
-      <w:contextualSpacing/>
-    </w:pPr>
-    <w:rPr>
-      <w:rFonts w:ascii="Aptos Display" w:hAnsi="Aptos Display" w:eastAsia="" w:cs="" w:asciiTheme="majorHAnsi" w:cstheme="majorBidi" w:eastAsiaTheme="majorEastAsia" w:hAnsiTheme="majorHAnsi"/>
-      <w:spacing w:val="-10"/>
-      <w:kern w:val="2"/>
-      <w:sz w:val="56"/>
-      <w:szCs w:val="56"/>
-      <w:lang w:val="en-US"/>
-      <w14:ligatures w14:val="standardContextual"/>
-    </w:rPr>
-  </w:style>
-  <w:style w:type="paragraph" w:styleId="Subtitle">
-    <w:name w:val="Subtitle"/>
-    <w:basedOn w:val="Normal"/>
-    <w:next w:val="Normal"/>
-    <w:link w:val="SubtitleChar"/>
-    <w:uiPriority w:val="11"/>
-    <w:qFormat/>
-    <w:rsid w:val="00621843"/>
-    <w:pPr>
-      <w:spacing w:lineRule="auto" w:line="276" w:before="0" w:after="160"/>
-    </w:pPr>
-    <w:rPr>
-      <w:rFonts w:ascii="Aptos" w:hAnsi="Aptos" w:eastAsia="" w:cs="" w:asciiTheme="minorHAnsi" w:cstheme="majorBidi" w:eastAsiaTheme="majorEastAsia" w:hAnsiTheme="minorHAnsi"/>
-      <w:color w:val="595959" w:themeColor="text1" w:themeTint="a6"/>
-      <w:spacing w:val="15"/>
-      <w:kern w:val="2"/>
-      <w:sz w:val="28"/>
-      <w:szCs w:val="28"/>
-      <w:lang w:val="en-US"/>
-      <w14:ligatures w14:val="standardContextual"/>
-    </w:rPr>
-  </w:style>
-  <w:style w:type="paragraph" w:styleId="Quote">
-    <w:name w:val="Quote"/>
-    <w:basedOn w:val="Normal"/>
-    <w:next w:val="Normal"/>
-    <w:link w:val="QuoteChar"/>
-    <w:uiPriority w:val="29"/>
-    <w:qFormat/>
-    <w:rsid w:val="00621843"/>
-    <w:pPr>
-      <w:spacing w:lineRule="auto" w:line="276" w:before="160" w:after="160"/>
-      <w:jc w:val="center"/>
-    </w:pPr>
-    <w:rPr>
-      <w:rFonts w:ascii="Aptos" w:hAnsi="Aptos" w:eastAsia="Aptos" w:cs="" w:asciiTheme="minorHAnsi" w:cstheme="minorBidi" w:eastAsiaTheme="minorHAnsi" w:hAnsiTheme="minorHAnsi"/>
-      <w:i/>
-      <w:iCs/>
-      <w:color w:val="404040" w:themeColor="text1" w:themeTint="bf"/>
-      <w:kern w:val="2"/>
-      <w:sz w:val="24"/>
-      <w:szCs w:val="24"/>
-      <w:lang w:val="en-US"/>
-      <w14:ligatures w14:val="standardContextual"/>
-    </w:rPr>
-  </w:style>
-  <w:style w:type="paragraph" w:styleId="ListParagraph">
-    <w:name w:val="List Paragraph"/>
-    <w:basedOn w:val="Normal"/>
-    <w:uiPriority w:val="34"/>
-    <w:qFormat/>
-    <w:rsid w:val="00621843"/>
-    <w:pPr>
-      <w:spacing w:lineRule="auto" w:line="276" w:before="0" w:after="160"/>
-      <w:ind w:left="720" w:hanging="0"/>
-      <w:contextualSpacing/>
-    </w:pPr>
-    <w:rPr>
-      <w:rFonts w:ascii="Aptos" w:hAnsi="Aptos" w:eastAsia="Aptos" w:cs="" w:asciiTheme="minorHAnsi" w:cstheme="minorBidi" w:eastAsiaTheme="minorHAnsi" w:hAnsiTheme="minorHAnsi"/>
-      <w:kern w:val="2"/>
-      <w:sz w:val="24"/>
-      <w:szCs w:val="24"/>
-      <w:lang w:val="en-US"/>
-      <w14:ligatures w14:val="standardContextual"/>
-    </w:rPr>
-  </w:style>
-  <w:style w:type="paragraph" w:styleId="IntenseQuote">
-    <w:name w:val="Intense Quote"/>
-    <w:basedOn w:val="Normal"/>
-    <w:next w:val="Normal"/>
-    <w:link w:val="IntenseQuoteChar"/>
-    <w:uiPriority w:val="30"/>
-    <w:qFormat/>
-    <w:rsid w:val="00621843"/>
-    <w:pPr>
-      <w:pBdr>
-        <w:top w:val="single" w:sz="4" w:space="10" w:color="0F4761"/>
-        <w:bottom w:val="single" w:sz="4" w:space="10" w:color="0F4761"/>
-      </w:pBdr>
-      <w:spacing w:lineRule="auto" w:line="276" w:before="360" w:after="360"/>
-      <w:ind w:left="864" w:right="864" w:hanging="0"/>
-      <w:jc w:val="center"/>
-    </w:pPr>
-    <w:rPr>
-      <w:rFonts w:ascii="Aptos" w:hAnsi="Aptos" w:eastAsia="Aptos" w:cs="" w:asciiTheme="minorHAnsi" w:cstheme="minorBidi" w:eastAsiaTheme="minorHAnsi" w:hAnsiTheme="minorHAnsi"/>
-      <w:i/>
-      <w:iCs/>
-      <w:color w:val="0F4761" w:themeColor="accent1" w:themeShade="bf"/>
-      <w:kern w:val="2"/>
-      <w:sz w:val="24"/>
-      <w:szCs w:val="24"/>
-      <w:lang w:val="en-US"/>
-      <w14:ligatures w14:val="standardContextual"/>
-    </w:rPr>
-  </w:style>
-  <w:style w:type="numbering" w:styleId="NoList" w:default="1">
-    <w:name w:val="No List"/>
-    <w:uiPriority w:val="99"/>
     <w:semiHidden/>
     <w:unhideWhenUsed/>
-    <w:qFormat/>
   </w:style>
   <w:style w:type="table" w:default="1" w:styleId="TableNormal">
     <w:name w:val="Normal Table"/>
@@ -1600,6 +1162,7 @@
     <w:semiHidden/>
     <w:unhideWhenUsed/>
     <w:tblPr>
+      <w:tblInd w:w="0" w:type="dxa"/>
       <w:tblCellMar>
         <w:top w:w="0" w:type="dxa"/>
         <w:left w:w="108" w:type="dxa"/>
@@ -1607,6 +1170,390 @@
         <w:right w:w="108" w:type="dxa"/>
       </w:tblCellMar>
     </w:tblPr>
+  </w:style>
+  <w:style w:type="numbering" w:default="1" w:styleId="NoList">
+    <w:name w:val="No List"/>
+    <w:uiPriority w:val="99"/>
+    <w:semiHidden/>
+    <w:unhideWhenUsed/>
+  </w:style>
+  <w:style w:type="character" w:customStyle="1" w:styleId="Heading1Char">
+    <w:name w:val="Heading 1 Char"/>
+    <w:basedOn w:val="DefaultParagraphFont"/>
+    <w:link w:val="Heading1"/>
+    <w:uiPriority w:val="9"/>
+    <w:qFormat/>
+    <w:rsid w:val="00621843"/>
+    <w:rPr>
+      <w:rFonts w:asciiTheme="majorHAnsi" w:eastAsiaTheme="majorEastAsia" w:hAnsiTheme="majorHAnsi" w:cstheme="majorBidi"/>
+      <w:color w:val="0F4761" w:themeColor="accent1" w:themeShade="BF"/>
+      <w:sz w:val="40"/>
+      <w:szCs w:val="40"/>
+    </w:rPr>
+  </w:style>
+  <w:style w:type="character" w:customStyle="1" w:styleId="Heading2Char">
+    <w:name w:val="Heading 2 Char"/>
+    <w:basedOn w:val="DefaultParagraphFont"/>
+    <w:link w:val="Heading2"/>
+    <w:uiPriority w:val="9"/>
+    <w:semiHidden/>
+    <w:qFormat/>
+    <w:rsid w:val="00621843"/>
+    <w:rPr>
+      <w:rFonts w:asciiTheme="majorHAnsi" w:eastAsiaTheme="majorEastAsia" w:hAnsiTheme="majorHAnsi" w:cstheme="majorBidi"/>
+      <w:color w:val="0F4761" w:themeColor="accent1" w:themeShade="BF"/>
+      <w:sz w:val="32"/>
+      <w:szCs w:val="32"/>
+    </w:rPr>
+  </w:style>
+  <w:style w:type="character" w:customStyle="1" w:styleId="Heading3Char">
+    <w:name w:val="Heading 3 Char"/>
+    <w:basedOn w:val="DefaultParagraphFont"/>
+    <w:link w:val="Heading3"/>
+    <w:uiPriority w:val="9"/>
+    <w:semiHidden/>
+    <w:qFormat/>
+    <w:rsid w:val="00621843"/>
+    <w:rPr>
+      <w:rFonts w:eastAsiaTheme="majorEastAsia" w:cstheme="majorBidi"/>
+      <w:color w:val="0F4761" w:themeColor="accent1" w:themeShade="BF"/>
+      <w:sz w:val="28"/>
+      <w:szCs w:val="28"/>
+    </w:rPr>
+  </w:style>
+  <w:style w:type="character" w:customStyle="1" w:styleId="Heading4Char">
+    <w:name w:val="Heading 4 Char"/>
+    <w:basedOn w:val="DefaultParagraphFont"/>
+    <w:link w:val="Heading4"/>
+    <w:uiPriority w:val="9"/>
+    <w:semiHidden/>
+    <w:qFormat/>
+    <w:rsid w:val="00621843"/>
+    <w:rPr>
+      <w:rFonts w:eastAsiaTheme="majorEastAsia" w:cstheme="majorBidi"/>
+      <w:i/>
+      <w:iCs/>
+      <w:color w:val="0F4761" w:themeColor="accent1" w:themeShade="BF"/>
+    </w:rPr>
+  </w:style>
+  <w:style w:type="character" w:customStyle="1" w:styleId="Heading5Char">
+    <w:name w:val="Heading 5 Char"/>
+    <w:basedOn w:val="DefaultParagraphFont"/>
+    <w:link w:val="Heading5"/>
+    <w:uiPriority w:val="9"/>
+    <w:semiHidden/>
+    <w:qFormat/>
+    <w:rsid w:val="00621843"/>
+    <w:rPr>
+      <w:rFonts w:eastAsiaTheme="majorEastAsia" w:cstheme="majorBidi"/>
+      <w:color w:val="0F4761" w:themeColor="accent1" w:themeShade="BF"/>
+    </w:rPr>
+  </w:style>
+  <w:style w:type="character" w:customStyle="1" w:styleId="Heading6Char">
+    <w:name w:val="Heading 6 Char"/>
+    <w:basedOn w:val="DefaultParagraphFont"/>
+    <w:link w:val="Heading6"/>
+    <w:uiPriority w:val="9"/>
+    <w:semiHidden/>
+    <w:qFormat/>
+    <w:rsid w:val="00621843"/>
+    <w:rPr>
+      <w:rFonts w:eastAsiaTheme="majorEastAsia" w:cstheme="majorBidi"/>
+      <w:i/>
+      <w:iCs/>
+      <w:color w:val="595959" w:themeColor="text1" w:themeTint="A6"/>
+    </w:rPr>
+  </w:style>
+  <w:style w:type="character" w:customStyle="1" w:styleId="Heading7Char">
+    <w:name w:val="Heading 7 Char"/>
+    <w:basedOn w:val="DefaultParagraphFont"/>
+    <w:link w:val="Heading7"/>
+    <w:uiPriority w:val="9"/>
+    <w:semiHidden/>
+    <w:qFormat/>
+    <w:rsid w:val="00621843"/>
+    <w:rPr>
+      <w:rFonts w:eastAsiaTheme="majorEastAsia" w:cstheme="majorBidi"/>
+      <w:color w:val="595959" w:themeColor="text1" w:themeTint="A6"/>
+    </w:rPr>
+  </w:style>
+  <w:style w:type="character" w:customStyle="1" w:styleId="Heading8Char">
+    <w:name w:val="Heading 8 Char"/>
+    <w:basedOn w:val="DefaultParagraphFont"/>
+    <w:link w:val="Heading8"/>
+    <w:uiPriority w:val="9"/>
+    <w:semiHidden/>
+    <w:qFormat/>
+    <w:rsid w:val="00621843"/>
+    <w:rPr>
+      <w:rFonts w:eastAsiaTheme="majorEastAsia" w:cstheme="majorBidi"/>
+      <w:i/>
+      <w:iCs/>
+      <w:color w:val="272727" w:themeColor="text1" w:themeTint="D8"/>
+    </w:rPr>
+  </w:style>
+  <w:style w:type="character" w:customStyle="1" w:styleId="Heading9Char">
+    <w:name w:val="Heading 9 Char"/>
+    <w:basedOn w:val="DefaultParagraphFont"/>
+    <w:link w:val="Heading9"/>
+    <w:uiPriority w:val="9"/>
+    <w:semiHidden/>
+    <w:qFormat/>
+    <w:rsid w:val="00621843"/>
+    <w:rPr>
+      <w:rFonts w:eastAsiaTheme="majorEastAsia" w:cstheme="majorBidi"/>
+      <w:color w:val="272727" w:themeColor="text1" w:themeTint="D8"/>
+    </w:rPr>
+  </w:style>
+  <w:style w:type="character" w:customStyle="1" w:styleId="TitleChar">
+    <w:name w:val="Title Char"/>
+    <w:basedOn w:val="DefaultParagraphFont"/>
+    <w:link w:val="Title"/>
+    <w:uiPriority w:val="10"/>
+    <w:qFormat/>
+    <w:rsid w:val="00621843"/>
+    <w:rPr>
+      <w:rFonts w:asciiTheme="majorHAnsi" w:eastAsiaTheme="majorEastAsia" w:hAnsiTheme="majorHAnsi" w:cstheme="majorBidi"/>
+      <w:spacing w:val="-10"/>
+      <w:kern w:val="2"/>
+      <w:sz w:val="56"/>
+      <w:szCs w:val="56"/>
+    </w:rPr>
+  </w:style>
+  <w:style w:type="character" w:customStyle="1" w:styleId="SubtitleChar">
+    <w:name w:val="Subtitle Char"/>
+    <w:basedOn w:val="DefaultParagraphFont"/>
+    <w:link w:val="Subtitle"/>
+    <w:uiPriority w:val="11"/>
+    <w:qFormat/>
+    <w:rsid w:val="00621843"/>
+    <w:rPr>
+      <w:rFonts w:eastAsiaTheme="majorEastAsia" w:cstheme="majorBidi"/>
+      <w:color w:val="595959" w:themeColor="text1" w:themeTint="A6"/>
+      <w:spacing w:val="15"/>
+      <w:sz w:val="28"/>
+      <w:szCs w:val="28"/>
+    </w:rPr>
+  </w:style>
+  <w:style w:type="character" w:customStyle="1" w:styleId="QuoteChar">
+    <w:name w:val="Quote Char"/>
+    <w:basedOn w:val="DefaultParagraphFont"/>
+    <w:link w:val="Quote"/>
+    <w:uiPriority w:val="29"/>
+    <w:qFormat/>
+    <w:rsid w:val="00621843"/>
+    <w:rPr>
+      <w:i/>
+      <w:iCs/>
+      <w:color w:val="404040" w:themeColor="text1" w:themeTint="BF"/>
+    </w:rPr>
+  </w:style>
+  <w:style w:type="character" w:styleId="IntenseEmphasis">
+    <w:name w:val="Intense Emphasis"/>
+    <w:basedOn w:val="DefaultParagraphFont"/>
+    <w:uiPriority w:val="21"/>
+    <w:qFormat/>
+    <w:rsid w:val="00621843"/>
+    <w:rPr>
+      <w:i/>
+      <w:iCs/>
+      <w:color w:val="0F4761" w:themeColor="accent1" w:themeShade="BF"/>
+    </w:rPr>
+  </w:style>
+  <w:style w:type="character" w:customStyle="1" w:styleId="IntenseQuoteChar">
+    <w:name w:val="Intense Quote Char"/>
+    <w:basedOn w:val="DefaultParagraphFont"/>
+    <w:link w:val="IntenseQuote"/>
+    <w:uiPriority w:val="30"/>
+    <w:qFormat/>
+    <w:rsid w:val="00621843"/>
+    <w:rPr>
+      <w:i/>
+      <w:iCs/>
+      <w:color w:val="0F4761" w:themeColor="accent1" w:themeShade="BF"/>
+    </w:rPr>
+  </w:style>
+  <w:style w:type="character" w:styleId="IntenseReference">
+    <w:name w:val="Intense Reference"/>
+    <w:basedOn w:val="DefaultParagraphFont"/>
+    <w:uiPriority w:val="32"/>
+    <w:qFormat/>
+    <w:rsid w:val="00621843"/>
+    <w:rPr>
+      <w:b/>
+      <w:bCs/>
+      <w:smallCaps/>
+      <w:color w:val="0F4761" w:themeColor="accent1" w:themeShade="BF"/>
+      <w:spacing w:val="5"/>
+    </w:rPr>
+  </w:style>
+  <w:style w:type="paragraph" w:customStyle="1" w:styleId="Heading">
+    <w:name w:val="Heading"/>
+    <w:basedOn w:val="Normal"/>
+    <w:next w:val="BodyText"/>
+    <w:qFormat/>
+    <w:pPr>
+      <w:keepNext/>
+      <w:spacing w:before="240" w:after="120"/>
+    </w:pPr>
+    <w:rPr>
+      <w:rFonts w:ascii="Liberation Sans" w:eastAsia="Noto Sans CJK SC" w:hAnsi="Liberation Sans" w:cs="Lohit Devanagari"/>
+      <w:sz w:val="28"/>
+      <w:szCs w:val="28"/>
+    </w:rPr>
+  </w:style>
+  <w:style w:type="paragraph" w:styleId="BodyText">
+    <w:name w:val="Body Text"/>
+    <w:basedOn w:val="Normal"/>
+    <w:pPr>
+      <w:spacing w:after="140"/>
+    </w:pPr>
+  </w:style>
+  <w:style w:type="paragraph" w:styleId="List">
+    <w:name w:val="List"/>
+    <w:basedOn w:val="BodyText"/>
+    <w:rPr>
+      <w:rFonts w:cs="Lohit Devanagari"/>
+    </w:rPr>
+  </w:style>
+  <w:style w:type="paragraph" w:styleId="Caption">
+    <w:name w:val="caption"/>
+    <w:basedOn w:val="Normal"/>
+    <w:qFormat/>
+    <w:pPr>
+      <w:suppressLineNumbers/>
+      <w:spacing w:before="120" w:after="120"/>
+    </w:pPr>
+    <w:rPr>
+      <w:rFonts w:cs="Lohit Devanagari"/>
+      <w:i/>
+      <w:iCs/>
+      <w:sz w:val="24"/>
+      <w:szCs w:val="24"/>
+    </w:rPr>
+  </w:style>
+  <w:style w:type="paragraph" w:customStyle="1" w:styleId="Index">
+    <w:name w:val="Index"/>
+    <w:basedOn w:val="Normal"/>
+    <w:qFormat/>
+    <w:pPr>
+      <w:suppressLineNumbers/>
+    </w:pPr>
+    <w:rPr>
+      <w:rFonts w:cs="Lohit Devanagari"/>
+    </w:rPr>
+  </w:style>
+  <w:style w:type="paragraph" w:styleId="Title">
+    <w:name w:val="Title"/>
+    <w:basedOn w:val="Normal"/>
+    <w:next w:val="Normal"/>
+    <w:link w:val="TitleChar"/>
+    <w:uiPriority w:val="10"/>
+    <w:qFormat/>
+    <w:rsid w:val="00621843"/>
+    <w:pPr>
+      <w:spacing w:after="80" w:line="240" w:lineRule="auto"/>
+      <w:contextualSpacing/>
+    </w:pPr>
+    <w:rPr>
+      <w:rFonts w:asciiTheme="majorHAnsi" w:eastAsiaTheme="majorEastAsia" w:hAnsiTheme="majorHAnsi" w:cstheme="majorBidi"/>
+      <w:spacing w:val="-10"/>
+      <w:kern w:val="2"/>
+      <w:sz w:val="56"/>
+      <w:szCs w:val="56"/>
+      <w14:ligatures w14:val="standardContextual"/>
+    </w:rPr>
+  </w:style>
+  <w:style w:type="paragraph" w:styleId="Subtitle">
+    <w:name w:val="Subtitle"/>
+    <w:basedOn w:val="Normal"/>
+    <w:next w:val="Normal"/>
+    <w:link w:val="SubtitleChar"/>
+    <w:uiPriority w:val="11"/>
+    <w:qFormat/>
+    <w:rsid w:val="00621843"/>
+    <w:pPr>
+      <w:spacing w:after="160"/>
+    </w:pPr>
+    <w:rPr>
+      <w:rFonts w:asciiTheme="minorHAnsi" w:eastAsiaTheme="majorEastAsia" w:hAnsiTheme="minorHAnsi" w:cstheme="majorBidi"/>
+      <w:color w:val="595959" w:themeColor="text1" w:themeTint="A6"/>
+      <w:spacing w:val="15"/>
+      <w:kern w:val="2"/>
+      <w:sz w:val="28"/>
+      <w:szCs w:val="28"/>
+      <w14:ligatures w14:val="standardContextual"/>
+    </w:rPr>
+  </w:style>
+  <w:style w:type="paragraph" w:styleId="Quote">
+    <w:name w:val="Quote"/>
+    <w:basedOn w:val="Normal"/>
+    <w:next w:val="Normal"/>
+    <w:link w:val="QuoteChar"/>
+    <w:uiPriority w:val="29"/>
+    <w:qFormat/>
+    <w:rsid w:val="00621843"/>
+    <w:pPr>
+      <w:spacing w:before="160" w:after="160"/>
+      <w:jc w:val="center"/>
+    </w:pPr>
+    <w:rPr>
+      <w:rFonts w:asciiTheme="minorHAnsi" w:eastAsiaTheme="minorHAnsi" w:hAnsiTheme="minorHAnsi" w:cstheme="minorBidi"/>
+      <w:i/>
+      <w:iCs/>
+      <w:color w:val="404040" w:themeColor="text1" w:themeTint="BF"/>
+      <w:kern w:val="2"/>
+      <w:sz w:val="24"/>
+      <w:szCs w:val="24"/>
+      <w14:ligatures w14:val="standardContextual"/>
+    </w:rPr>
+  </w:style>
+  <w:style w:type="paragraph" w:styleId="ListParagraph">
+    <w:name w:val="List Paragraph"/>
+    <w:basedOn w:val="Normal"/>
+    <w:uiPriority w:val="34"/>
+    <w:qFormat/>
+    <w:rsid w:val="00621843"/>
+    <w:pPr>
+      <w:spacing w:after="160"/>
+      <w:ind w:left="720"/>
+      <w:contextualSpacing/>
+    </w:pPr>
+    <w:rPr>
+      <w:rFonts w:asciiTheme="minorHAnsi" w:eastAsiaTheme="minorHAnsi" w:hAnsiTheme="minorHAnsi" w:cstheme="minorBidi"/>
+      <w:kern w:val="2"/>
+      <w:sz w:val="24"/>
+      <w:szCs w:val="24"/>
+      <w14:ligatures w14:val="standardContextual"/>
+    </w:rPr>
+  </w:style>
+  <w:style w:type="paragraph" w:styleId="IntenseQuote">
+    <w:name w:val="Intense Quote"/>
+    <w:basedOn w:val="Normal"/>
+    <w:next w:val="Normal"/>
+    <w:link w:val="IntenseQuoteChar"/>
+    <w:uiPriority w:val="30"/>
+    <w:qFormat/>
+    <w:rsid w:val="00621843"/>
+    <w:pPr>
+      <w:pBdr>
+        <w:top w:val="single" w:sz="4" w:space="10" w:color="0F4761"/>
+        <w:bottom w:val="single" w:sz="4" w:space="10" w:color="0F4761"/>
+      </w:pBdr>
+      <w:spacing w:before="360" w:after="360"/>
+      <w:ind w:left="864" w:right="864"/>
+      <w:jc w:val="center"/>
+    </w:pPr>
+    <w:rPr>
+      <w:rFonts w:asciiTheme="minorHAnsi" w:eastAsiaTheme="minorHAnsi" w:hAnsiTheme="minorHAnsi" w:cstheme="minorBidi"/>
+      <w:i/>
+      <w:iCs/>
+      <w:color w:val="0F4761" w:themeColor="accent1" w:themeShade="BF"/>
+      <w:kern w:val="2"/>
+      <w:sz w:val="24"/>
+      <w:szCs w:val="24"/>
+      <w14:ligatures w14:val="standardContextual"/>
+    </w:rPr>
   </w:style>
 </w:styles>
 </file>

</xml_diff>

<commit_message>
vault backup: 2024-09-25 21:16:40
</commit_message>
<xml_diff>
--- a/Centennial/Term 1/COMM College Communications 2/Critque Essay Draft.docx
+++ b/Centennial/Term 1/COMM College Communications 2/Critque Essay Draft.docx
@@ -4,6 +4,72 @@
   <w:body>
     <w:p>
       <w:pPr>
+        <w:spacing w:line="360" w:lineRule="auto"/>
+        <w:rPr>
+          <w:sz w:val="24"/>
+          <w:szCs w:val="24"/>
+        </w:rPr>
+      </w:pPr>
+      <w:r>
+        <w:rPr>
+          <w:sz w:val="24"/>
+          <w:szCs w:val="24"/>
+        </w:rPr>
+        <w:t>Lucas Vandermaarel</w:t>
+      </w:r>
+    </w:p>
+    <w:p>
+      <w:pPr>
+        <w:spacing w:line="360" w:lineRule="auto"/>
+        <w:rPr>
+          <w:sz w:val="24"/>
+          <w:szCs w:val="24"/>
+        </w:rPr>
+      </w:pPr>
+      <w:r>
+        <w:rPr>
+          <w:sz w:val="24"/>
+          <w:szCs w:val="24"/>
+        </w:rPr>
+        <w:t>Joan Dundas</w:t>
+      </w:r>
+    </w:p>
+    <w:p>
+      <w:pPr>
+        <w:spacing w:line="360" w:lineRule="auto"/>
+        <w:rPr>
+          <w:sz w:val="24"/>
+          <w:szCs w:val="24"/>
+        </w:rPr>
+      </w:pPr>
+      <w:r>
+        <w:rPr>
+          <w:sz w:val="24"/>
+          <w:szCs w:val="24"/>
+        </w:rPr>
+        <w:t>COMM170 – College Communications 2</w:t>
+      </w:r>
+    </w:p>
+    <w:p>
+      <w:pPr>
+        <w:spacing w:line="360" w:lineRule="auto"/>
+        <w:rPr>
+          <w:sz w:val="24"/>
+          <w:szCs w:val="24"/>
+        </w:rPr>
+      </w:pPr>
+      <w:r>
+        <w:rPr>
+          <w:sz w:val="24"/>
+          <w:szCs w:val="24"/>
+        </w:rPr>
+        <w:t>25 September 2024</w:t>
+      </w:r>
+    </w:p>
+    <w:p>
+      <w:pPr>
+        <w:spacing w:line="360" w:lineRule="auto"/>
+        <w:jc w:val="center"/>
         <w:rPr>
           <w:sz w:val="24"/>
           <w:szCs w:val="24"/>
@@ -15,14 +81,32 @@
           <w:szCs w:val="24"/>
         </w:rPr>
         <w:br/>
-      </w:r>
+        <w:t>Critique of 5 Ways to Help Your Brain Learn Better</w:t>
+      </w:r>
+    </w:p>
+    <w:p>
+      <w:pPr>
+        <w:spacing w:line="360" w:lineRule="auto"/>
+        <w:rPr>
+          <w:sz w:val="24"/>
+          <w:szCs w:val="24"/>
+        </w:rPr>
+      </w:pPr>
       <w:r>
         <w:rPr>
           <w:sz w:val="24"/>
           <w:szCs w:val="24"/>
         </w:rPr>
         <w:br/>
-        <w:t>[Introduction]</w:t>
+      </w:r>
+      <w:r>
+        <w:rPr>
+          <w:b/>
+          <w:bCs/>
+          <w:sz w:val="24"/>
+          <w:szCs w:val="24"/>
+        </w:rPr>
+        <w:t>Introduction</w:t>
       </w:r>
       <w:r>
         <w:rPr>
@@ -37,19 +121,63 @@
           <w:szCs w:val="24"/>
         </w:rPr>
         <w:tab/>
-        <w:t>In the article “5 Ways to Help Your Brain Learn Better”, published in 2024 by Jarden Cooney Horvath, Horvath responds to Sweden’s education system changes to prioritize traditional teaching methods. Horvath argues that traditional teaching methods are more effective than digital teaching methods. The author makes a few assumptions that require consideration, however, the strength of the arguments far outweigh any oversights.</w:t>
-      </w:r>
-    </w:p>
-    <w:p>
-      <w:pPr>
-        <w:rPr>
-          <w:sz w:val="24"/>
-          <w:szCs w:val="24"/>
-        </w:rPr>
-      </w:pPr>
-    </w:p>
-    <w:p>
-      <w:pPr>
+        <w:t>In the article “5 Ways to Help Your Brain Learn Better”, published in 2024 by Jarden Cooney Horvath, Horvath responds to Sweden’s education system changes to prioritize traditional teaching methods. Horvath argues that traditional teaching methods are more effective than digital teaching methods. The author makes a few assumptions that require consideration</w:t>
+      </w:r>
+      <w:r>
+        <w:rPr>
+          <w:sz w:val="24"/>
+          <w:szCs w:val="24"/>
+        </w:rPr>
+        <w:t>. H</w:t>
+      </w:r>
+      <w:r>
+        <w:rPr>
+          <w:sz w:val="24"/>
+          <w:szCs w:val="24"/>
+        </w:rPr>
+        <w:t xml:space="preserve">owever, the strength of the arguments far </w:t>
+      </w:r>
+      <w:r>
+        <w:rPr>
+          <w:sz w:val="24"/>
+          <w:szCs w:val="24"/>
+        </w:rPr>
+        <w:t>outweighs</w:t>
+      </w:r>
+      <w:r>
+        <w:rPr>
+          <w:sz w:val="24"/>
+          <w:szCs w:val="24"/>
+        </w:rPr>
+        <w:t xml:space="preserve"> any oversights</w:t>
+      </w:r>
+      <w:r>
+        <w:rPr>
+          <w:sz w:val="24"/>
+          <w:szCs w:val="24"/>
+        </w:rPr>
+        <w:t xml:space="preserve"> or shortcomings</w:t>
+      </w:r>
+      <w:r>
+        <w:rPr>
+          <w:sz w:val="24"/>
+          <w:szCs w:val="24"/>
+        </w:rPr>
+        <w:t>.</w:t>
+      </w:r>
+    </w:p>
+    <w:p>
+      <w:pPr>
+        <w:spacing w:line="360" w:lineRule="auto"/>
+        <w:rPr>
+          <w:sz w:val="24"/>
+          <w:szCs w:val="24"/>
+        </w:rPr>
+      </w:pPr>
+    </w:p>
+    <w:p>
+      <w:pPr>
+        <w:spacing w:line="360" w:lineRule="auto"/>
         <w:rPr>
           <w:sz w:val="24"/>
           <w:szCs w:val="24"/>
@@ -66,25 +194,30 @@
     </w:p>
     <w:p>
       <w:pPr>
-        <w:rPr>
-          <w:sz w:val="24"/>
-          <w:szCs w:val="24"/>
-        </w:rPr>
-      </w:pPr>
-    </w:p>
-    <w:p>
-      <w:pPr>
-        <w:rPr>
-          <w:sz w:val="24"/>
-          <w:szCs w:val="24"/>
-        </w:rPr>
-      </w:pPr>
-      <w:r>
-        <w:rPr>
-          <w:sz w:val="24"/>
-          <w:szCs w:val="24"/>
-        </w:rPr>
-        <w:t>[Summary]</w:t>
+        <w:spacing w:line="360" w:lineRule="auto"/>
+        <w:rPr>
+          <w:sz w:val="24"/>
+          <w:szCs w:val="24"/>
+        </w:rPr>
+      </w:pPr>
+    </w:p>
+    <w:p>
+      <w:pPr>
+        <w:spacing w:line="360" w:lineRule="auto"/>
+        <w:rPr>
+          <w:sz w:val="24"/>
+          <w:szCs w:val="24"/>
+        </w:rPr>
+      </w:pPr>
+      <w:r>
+        <w:rPr>
+          <w:b/>
+          <w:bCs/>
+          <w:sz w:val="24"/>
+          <w:szCs w:val="24"/>
+          <w:u w:val="single"/>
+        </w:rPr>
+        <w:t>Summary</w:t>
       </w:r>
       <w:r>
         <w:rPr>
@@ -104,48 +237,59 @@
     </w:p>
     <w:p>
       <w:pPr>
-        <w:rPr>
-          <w:sz w:val="24"/>
-          <w:szCs w:val="24"/>
-        </w:rPr>
-      </w:pPr>
-    </w:p>
-    <w:p>
-      <w:pPr>
-        <w:rPr>
-          <w:sz w:val="24"/>
-          <w:szCs w:val="24"/>
-        </w:rPr>
-      </w:pPr>
-      <w:r>
-        <w:rPr>
-          <w:sz w:val="24"/>
-          <w:szCs w:val="24"/>
-        </w:rPr>
-        <w:t>[Response]</w:t>
-      </w:r>
-    </w:p>
-    <w:p>
-      <w:pPr>
-        <w:rPr>
-          <w:sz w:val="24"/>
-          <w:szCs w:val="24"/>
-        </w:rPr>
-      </w:pPr>
-    </w:p>
-    <w:p>
-      <w:pPr>
-        <w:rPr>
-          <w:sz w:val="24"/>
-          <w:szCs w:val="24"/>
-        </w:rPr>
-      </w:pPr>
-      <w:r>
+        <w:spacing w:line="360" w:lineRule="auto"/>
+        <w:rPr>
+          <w:sz w:val="24"/>
+          <w:szCs w:val="24"/>
+        </w:rPr>
+      </w:pPr>
+    </w:p>
+    <w:p>
+      <w:pPr>
+        <w:spacing w:line="360" w:lineRule="auto"/>
+        <w:jc w:val="center"/>
         <w:rPr>
           <w:b/>
           <w:bCs/>
           <w:sz w:val="24"/>
           <w:szCs w:val="24"/>
+          <w:u w:val="single"/>
+        </w:rPr>
+      </w:pPr>
+      <w:r>
+        <w:rPr>
+          <w:b/>
+          <w:bCs/>
+          <w:sz w:val="24"/>
+          <w:szCs w:val="24"/>
+          <w:u w:val="single"/>
+        </w:rPr>
+        <w:t>Critical Response</w:t>
+      </w:r>
+    </w:p>
+    <w:p>
+      <w:pPr>
+        <w:spacing w:line="360" w:lineRule="auto"/>
+        <w:rPr>
+          <w:sz w:val="24"/>
+          <w:szCs w:val="24"/>
+        </w:rPr>
+      </w:pPr>
+    </w:p>
+    <w:p>
+      <w:pPr>
+        <w:spacing w:line="360" w:lineRule="auto"/>
+        <w:rPr>
+          <w:sz w:val="24"/>
+          <w:szCs w:val="24"/>
+        </w:rPr>
+      </w:pPr>
+      <w:r>
+        <w:rPr>
+          <w:b/>
+          <w:bCs/>
+          <w:sz w:val="24"/>
+          <w:szCs w:val="24"/>
         </w:rPr>
         <w:t>Reasoning</w:t>
       </w:r>
@@ -159,6 +303,7 @@
     </w:p>
     <w:p>
       <w:pPr>
+        <w:spacing w:line="360" w:lineRule="auto"/>
         <w:rPr>
           <w:sz w:val="24"/>
           <w:szCs w:val="24"/>
@@ -170,15 +315,7 @@
           <w:szCs w:val="24"/>
         </w:rPr>
         <w:tab/>
-        <w:t xml:space="preserve">Horvath starts his first argument by mentioning the necessity for empathy to be present for effective learning. He lays out a clear discrepancy on the effectiveness of learning between human-to-human interactions and artificial intelligence-to-human interactions that Horvath sufficiently highlights. The main support, being that “it is now clear that oxytocin release can be triggered via purely psychological means” (Horvath, 2024), provides a segway into the specifics. The hormone oxytocin involved in the neural coupling phenomenon creates an impossible retort for the opposing argument as a digital tool will never have the biological requirements to produce the oxytocin. The point ends with the consequences of the lack of empathy in online learning programs causing “85 percent of tuition-free students and over 50 percent of fee-paying students” (Horvath, 2024) to never finish. The impossibility for digital tools to replicate empathy </w:t>
-      </w:r>
-      <w:r>
-        <w:rPr>
-          <w:sz w:val="24"/>
-          <w:szCs w:val="24"/>
-        </w:rPr>
-        <w:lastRenderedPageBreak/>
-        <w:t xml:space="preserve">creates an irrefutable point toward the superiority of traditional teaching methods. </w:t>
+        <w:t xml:space="preserve">Horvath starts his first argument by mentioning the necessity for empathy to be present for effective learning. He lays out a clear discrepancy on the effectiveness of learning between human-to-human interactions and artificial intelligence-to-human interactions that Horvath sufficiently highlights. The main support, being that “it is now clear that oxytocin release can be triggered via purely psychological means” (Horvath, 2024), provides a segway into the specifics. The hormone oxytocin involved in the neural coupling phenomenon creates an impossible retort for the opposing argument as a digital tool will never have the biological requirements to produce the oxytocin. The point ends with the consequences of the lack of empathy in online learning programs causing “85 percent of tuition-free students and over 50 percent of fee-paying students” (Horvath, 2024) to never finish. The impossibility for digital tools to replicate empathy creates an irrefutable point toward the superiority of traditional teaching methods. </w:t>
       </w:r>
       <w:r>
         <w:rPr>
@@ -205,14 +342,16 @@
     </w:p>
     <w:p>
       <w:pPr>
-        <w:rPr>
-          <w:sz w:val="24"/>
-          <w:szCs w:val="24"/>
-        </w:rPr>
-      </w:pPr>
-    </w:p>
-    <w:p>
-      <w:pPr>
+        <w:spacing w:line="360" w:lineRule="auto"/>
+        <w:rPr>
+          <w:sz w:val="24"/>
+          <w:szCs w:val="24"/>
+        </w:rPr>
+      </w:pPr>
+    </w:p>
+    <w:p>
+      <w:pPr>
+        <w:spacing w:line="360" w:lineRule="auto"/>
         <w:rPr>
           <w:sz w:val="24"/>
           <w:szCs w:val="24"/>
@@ -224,19 +363,29 @@
           <w:szCs w:val="24"/>
         </w:rPr>
         <w:tab/>
-        <w:t>To combat the dangers of digital tools in regards to the success of learning, Horvath discusses the consequences of multitasking and the importance of undivided attention. Horvath highlights a key function that the lateral prefrontal cortex does which provides excellent support against the use of digital tools while learning. He states, “Jumping between tasks […] incurs three significant costs” (Horvath, 2024) which are time, accuracy, and memory. He furthers by stating, “Multitasking is one of the worst things human beings can do for learning and memory” (Horvath, 2024). Due to the nature of technological devices giving easy access to distracting activities, allowing for the flipping between tasks, creates a clear example of how worse digital tools are for learning.</w:t>
-      </w:r>
-    </w:p>
-    <w:p>
-      <w:pPr>
-        <w:rPr>
-          <w:sz w:val="24"/>
-          <w:szCs w:val="24"/>
-        </w:rPr>
-      </w:pPr>
-    </w:p>
-    <w:p>
-      <w:pPr>
+        <w:t xml:space="preserve">To combat the dangers of digital tools in regards to the success of learning, Horvath discusses the consequences of multitasking and the importance of undivided attention. Horvath highlights a key function that the lateral prefrontal cortex does which provides excellent support against the use of digital tools while learning. He states, “Jumping between tasks […] incurs three significant costs” (Horvath, 2024) which are time, accuracy, and memory. He furthers by stating, “Multitasking is one of the worst things human beings can do for learning and memory” (Horvath, 2024). Due to the </w:t>
+      </w:r>
+      <w:r>
+        <w:rPr>
+          <w:sz w:val="24"/>
+          <w:szCs w:val="24"/>
+        </w:rPr>
+        <w:lastRenderedPageBreak/>
+        <w:t>nature of technological devices giving easy access to distracting activities, allowing for the flipping between tasks, creates a clear example of how worse digital tools are for learning.</w:t>
+      </w:r>
+    </w:p>
+    <w:p>
+      <w:pPr>
+        <w:spacing w:line="360" w:lineRule="auto"/>
+        <w:rPr>
+          <w:sz w:val="24"/>
+          <w:szCs w:val="24"/>
+        </w:rPr>
+      </w:pPr>
+    </w:p>
+    <w:p>
+      <w:pPr>
+        <w:spacing w:line="360" w:lineRule="auto"/>
         <w:rPr>
           <w:sz w:val="24"/>
           <w:szCs w:val="24"/>
@@ -253,188 +402,47 @@
     </w:p>
     <w:p>
       <w:pPr>
-        <w:rPr>
-          <w:sz w:val="24"/>
-          <w:szCs w:val="24"/>
-        </w:rPr>
-      </w:pPr>
-    </w:p>
-    <w:p>
-      <w:pPr>
-        <w:rPr>
-          <w:sz w:val="24"/>
-          <w:szCs w:val="24"/>
-        </w:rPr>
-      </w:pPr>
-      <w:r>
-        <w:rPr>
-          <w:sz w:val="24"/>
-          <w:szCs w:val="24"/>
-        </w:rPr>
-        <w:tab/>
-        <w:t xml:space="preserve">Horvath ends his article with the effectiveness of flashcards to facilitate strong memorization. He mentions how flash cards “stimulate recall” (Horvath, 2024), “guard against the malleability of memory” (Horvath, 2024), and assist learning. Effective examples were used to support each point including the existence of the human brain’s schemata and </w:t>
-      </w:r>
-      <w:proofErr w:type="spellStart"/>
-      <w:r>
-        <w:rPr>
-          <w:sz w:val="24"/>
-          <w:szCs w:val="24"/>
-        </w:rPr>
-        <w:t>it’s</w:t>
-      </w:r>
-      <w:proofErr w:type="spellEnd"/>
-      <w:r>
-        <w:rPr>
-          <w:sz w:val="24"/>
-          <w:szCs w:val="24"/>
-        </w:rPr>
-        <w:t xml:space="preserve"> role in storing similar facts close to each other.</w:t>
-      </w:r>
-      <w:r>
-        <w:rPr>
-          <w:sz w:val="24"/>
-          <w:szCs w:val="24"/>
-        </w:rPr>
-        <w:br/>
-      </w:r>
-      <w:r>
-        <w:rPr>
-          <w:sz w:val="24"/>
-          <w:szCs w:val="24"/>
-        </w:rPr>
-        <w:lastRenderedPageBreak/>
-        <w:br/>
-      </w:r>
-      <w:r>
+        <w:spacing w:line="360" w:lineRule="auto"/>
+        <w:rPr>
+          <w:sz w:val="24"/>
+          <w:szCs w:val="24"/>
+        </w:rPr>
+      </w:pPr>
+    </w:p>
+    <w:p>
+      <w:pPr>
+        <w:spacing w:line="360" w:lineRule="auto"/>
         <w:rPr>
           <w:b/>
           <w:bCs/>
           <w:sz w:val="24"/>
           <w:szCs w:val="24"/>
-        </w:rPr>
-        <w:t>Fairness</w:t>
-      </w:r>
-    </w:p>
-    <w:p>
-      <w:r>
+          <w:u w:val="single"/>
+        </w:rPr>
+      </w:pPr>
+      <w:r>
+        <w:rPr>
+          <w:sz w:val="24"/>
+          <w:szCs w:val="24"/>
+        </w:rPr>
         <w:tab/>
-      </w:r>
-      <w:r>
-        <w:rPr>
-          <w:sz w:val="24"/>
-          <w:szCs w:val="24"/>
-        </w:rPr>
-        <w:t xml:space="preserve">The article is fair in </w:t>
-      </w:r>
-      <w:r>
-        <w:rPr>
-          <w:sz w:val="24"/>
-          <w:szCs w:val="24"/>
-        </w:rPr>
-        <w:t>its</w:t>
-      </w:r>
-      <w:r>
-        <w:rPr>
-          <w:sz w:val="24"/>
-          <w:szCs w:val="24"/>
-        </w:rPr>
-        <w:t xml:space="preserve"> presentation of traditional tools and digital tools. While traditional learning methods and why they are superior is the focus of the article, he supports the downfalls of digital </w:t>
-      </w:r>
-      <w:r>
-        <w:rPr>
-          <w:sz w:val="24"/>
-          <w:szCs w:val="24"/>
-        </w:rPr>
-        <w:t>tools</w:t>
-      </w:r>
-      <w:r>
-        <w:rPr>
-          <w:sz w:val="24"/>
-          <w:szCs w:val="24"/>
-        </w:rPr>
-        <w:t xml:space="preserve"> with survey data. For example, he mentions the consequences of multitasking and how “</w:t>
-      </w:r>
-      <w:r>
-        <w:rPr>
-          <w:color w:val="000000"/>
-          <w:sz w:val="24"/>
-          <w:szCs w:val="24"/>
-        </w:rPr>
-        <w:t xml:space="preserve">when using a laptop during class, learners typically spend 38 minutes of every hour off-task” (Horvath, 2024). </w:t>
-      </w:r>
-    </w:p>
-    <w:p>
-      <w:pPr>
-        <w:rPr>
-          <w:color w:val="000000"/>
-          <w:sz w:val="24"/>
-          <w:szCs w:val="24"/>
-        </w:rPr>
-      </w:pPr>
-    </w:p>
-    <w:p>
-      <w:r>
-        <w:rPr>
-          <w:color w:val="000000"/>
-          <w:sz w:val="24"/>
-          <w:szCs w:val="24"/>
-        </w:rPr>
-        <w:tab/>
-        <w:t xml:space="preserve">Horvath also gives a fair display of learning in general. He speaks about the emotional side of learning by mentioning the importance of empathy as well as the criticality of focused attention, spatial layout, and recall all </w:t>
-      </w:r>
-      <w:r>
-        <w:rPr>
-          <w:color w:val="000000"/>
-          <w:sz w:val="24"/>
-          <w:szCs w:val="24"/>
-        </w:rPr>
-        <w:t>using</w:t>
-      </w:r>
-      <w:r>
-        <w:rPr>
-          <w:color w:val="000000"/>
-          <w:sz w:val="24"/>
-          <w:szCs w:val="24"/>
-        </w:rPr>
-        <w:t xml:space="preserve"> science to support his claims. </w:t>
-      </w:r>
-    </w:p>
-    <w:p>
-      <w:pPr>
-        <w:rPr>
-          <w:sz w:val="24"/>
-          <w:szCs w:val="24"/>
-        </w:rPr>
-      </w:pPr>
-    </w:p>
-    <w:p>
-      <w:pPr>
-        <w:rPr>
-          <w:sz w:val="24"/>
-          <w:szCs w:val="24"/>
-        </w:rPr>
-      </w:pPr>
-      <w:r>
-        <w:rPr>
-          <w:sz w:val="24"/>
-          <w:szCs w:val="24"/>
-        </w:rPr>
-        <w:t>[Conclusion]</w:t>
-      </w:r>
-    </w:p>
-    <w:p>
-      <w:pPr>
-        <w:rPr>
-          <w:sz w:val="24"/>
-          <w:szCs w:val="24"/>
-        </w:rPr>
-      </w:pPr>
-      <w:r>
-        <w:rPr>
-          <w:sz w:val="24"/>
-          <w:szCs w:val="24"/>
-        </w:rPr>
-        <w:t xml:space="preserve">The arguments Horvath presented were strong </w:t>
+        <w:t>Horvath ends his article with the effectiveness of flashcards to facilitate strong memorization. He mentions how flash cards “stimulate recall” (Horvath, 2024), “guard against the malleability of memory” (Horvath, 2024), and assist learning. Effective examples were used to support each point including the existence of the human brain’s schemata and it’s role in storing similar facts close to each other.</w:t>
+      </w:r>
+    </w:p>
+    <w:p>
+      <w:pPr>
+        <w:spacing w:line="360" w:lineRule="auto"/>
+        <w:rPr>
+          <w:sz w:val="24"/>
+          <w:szCs w:val="24"/>
+        </w:rPr>
+      </w:pPr>
+      <w:r>
+        <w:rPr>
+          <w:sz w:val="24"/>
+          <w:szCs w:val="24"/>
+        </w:rPr>
+        <w:br/>
       </w:r>
       <w:r>
         <w:rPr>
@@ -443,63 +451,536 @@
           <w:sz w:val="24"/>
           <w:szCs w:val="24"/>
         </w:rPr>
-        <w:t>AND HIS ARGUMENTS WERE STRONGER THAN THE OPPOSING</w:t>
-      </w:r>
-      <w:r>
-        <w:rPr>
-          <w:sz w:val="24"/>
-          <w:szCs w:val="24"/>
-        </w:rPr>
-        <w:t xml:space="preserve"> but could have been stronger had there been more mention of the opposition. </w:t>
-      </w:r>
-    </w:p>
-    <w:p>
-      <w:pPr>
-        <w:rPr>
-          <w:sz w:val="24"/>
-          <w:szCs w:val="24"/>
-        </w:rPr>
-      </w:pPr>
-    </w:p>
-    <w:p>
-      <w:pPr>
-        <w:rPr>
-          <w:sz w:val="24"/>
-          <w:szCs w:val="24"/>
-        </w:rPr>
-      </w:pPr>
-    </w:p>
-    <w:p>
-      <w:pPr>
-        <w:rPr>
-          <w:sz w:val="24"/>
-          <w:szCs w:val="24"/>
-        </w:rPr>
-      </w:pPr>
-      <w:r>
-        <w:rPr>
-          <w:sz w:val="24"/>
-          <w:szCs w:val="24"/>
-        </w:rPr>
-        <w:t>[References]</w:t>
-      </w:r>
-    </w:p>
-    <w:p>
-      <w:pPr>
-        <w:rPr>
-          <w:sz w:val="24"/>
-          <w:szCs w:val="24"/>
-        </w:rPr>
-      </w:pPr>
-      <w:r>
-        <w:rPr>
-          <w:sz w:val="24"/>
-          <w:szCs w:val="24"/>
-        </w:rPr>
+        <w:t>Fairness</w:t>
+      </w:r>
+    </w:p>
+    <w:p>
+      <w:pPr>
+        <w:spacing w:line="360" w:lineRule="auto"/>
+      </w:pPr>
+      <w:r>
+        <w:tab/>
+      </w:r>
+      <w:r>
+        <w:rPr>
+          <w:sz w:val="24"/>
+          <w:szCs w:val="24"/>
+        </w:rPr>
+        <w:t xml:space="preserve">The article is fair in </w:t>
+      </w:r>
+      <w:r>
+        <w:rPr>
+          <w:sz w:val="24"/>
+          <w:szCs w:val="24"/>
+        </w:rPr>
+        <w:t>its</w:t>
+      </w:r>
+      <w:r>
+        <w:rPr>
+          <w:sz w:val="24"/>
+          <w:szCs w:val="24"/>
+        </w:rPr>
+        <w:t xml:space="preserve"> presentation of traditional tools and digital tools. While traditional learning methods and why they are superior is the focus of the article, he supports the downfalls of digital </w:t>
+      </w:r>
+      <w:r>
+        <w:rPr>
+          <w:sz w:val="24"/>
+          <w:szCs w:val="24"/>
+        </w:rPr>
+        <w:t>tools</w:t>
+      </w:r>
+      <w:r>
+        <w:rPr>
+          <w:sz w:val="24"/>
+          <w:szCs w:val="24"/>
+        </w:rPr>
+        <w:t xml:space="preserve"> with survey data</w:t>
+      </w:r>
+      <w:r>
+        <w:rPr>
+          <w:sz w:val="24"/>
+          <w:szCs w:val="24"/>
+        </w:rPr>
+        <w:t xml:space="preserve"> and neurobiological findings</w:t>
+      </w:r>
+      <w:r>
+        <w:rPr>
+          <w:sz w:val="24"/>
+          <w:szCs w:val="24"/>
+        </w:rPr>
+        <w:t>. For example, he mentions the consequences of multitasking and how “</w:t>
+      </w:r>
+      <w:r>
+        <w:rPr>
+          <w:color w:val="000000"/>
+          <w:sz w:val="24"/>
+          <w:szCs w:val="24"/>
+        </w:rPr>
+        <w:t xml:space="preserve">when using a laptop during class, learners typically spend 38 minutes of every hour off-task” (Horvath, 2024). Horvath also gives a fair display of learning in general. He speaks about the </w:t>
+      </w:r>
+      <w:r>
+        <w:rPr>
+          <w:color w:val="000000"/>
+          <w:sz w:val="24"/>
+          <w:szCs w:val="24"/>
+        </w:rPr>
+        <w:lastRenderedPageBreak/>
+        <w:t xml:space="preserve">emotional side of learning by mentioning the importance of empathy as well as the criticality of focused attention, spatial layout, and recall all </w:t>
+      </w:r>
+      <w:r>
+        <w:rPr>
+          <w:color w:val="000000"/>
+          <w:sz w:val="24"/>
+          <w:szCs w:val="24"/>
+        </w:rPr>
+        <w:t>using</w:t>
+      </w:r>
+      <w:r>
+        <w:rPr>
+          <w:color w:val="000000"/>
+          <w:sz w:val="24"/>
+          <w:szCs w:val="24"/>
+        </w:rPr>
+        <w:t xml:space="preserve"> science to support his claims. </w:t>
+      </w:r>
+    </w:p>
+    <w:p>
+      <w:pPr>
+        <w:spacing w:line="360" w:lineRule="auto"/>
+        <w:rPr>
+          <w:color w:val="000000"/>
+          <w:sz w:val="24"/>
+          <w:szCs w:val="24"/>
+        </w:rPr>
+      </w:pPr>
+    </w:p>
+    <w:p>
+      <w:pPr>
+        <w:spacing w:line="360" w:lineRule="auto"/>
+        <w:rPr>
+          <w:color w:val="000000"/>
+          <w:sz w:val="24"/>
+          <w:szCs w:val="24"/>
+        </w:rPr>
+      </w:pPr>
+    </w:p>
+    <w:p>
+      <w:pPr>
+        <w:spacing w:line="360" w:lineRule="auto"/>
+        <w:rPr>
+          <w:b/>
+          <w:bCs/>
+          <w:color w:val="000000"/>
+          <w:sz w:val="24"/>
+          <w:szCs w:val="24"/>
+        </w:rPr>
+      </w:pPr>
+      <w:r>
+        <w:rPr>
+          <w:b/>
+          <w:bCs/>
+          <w:color w:val="000000"/>
+          <w:sz w:val="24"/>
+          <w:szCs w:val="24"/>
+        </w:rPr>
+        <w:t>Assumptions</w:t>
+      </w:r>
+      <w:r>
+        <w:rPr>
+          <w:b/>
+          <w:bCs/>
+          <w:color w:val="000000"/>
+          <w:sz w:val="24"/>
+          <w:szCs w:val="24"/>
+        </w:rPr>
+        <w:br/>
+      </w:r>
+    </w:p>
+    <w:p>
+      <w:pPr>
+        <w:spacing w:line="360" w:lineRule="auto"/>
+        <w:rPr>
+          <w:color w:val="000000"/>
+          <w:sz w:val="24"/>
+          <w:szCs w:val="24"/>
+        </w:rPr>
+      </w:pPr>
+      <w:r>
+        <w:rPr>
+          <w:b/>
+          <w:bCs/>
+          <w:color w:val="000000"/>
+          <w:sz w:val="24"/>
+          <w:szCs w:val="24"/>
+        </w:rPr>
+        <w:tab/>
+      </w:r>
+      <w:r>
+        <w:rPr>
+          <w:color w:val="000000"/>
+          <w:sz w:val="24"/>
+          <w:szCs w:val="24"/>
+        </w:rPr>
+        <w:t xml:space="preserve">The article makes a few assumptions </w:t>
+      </w:r>
+      <w:r>
+        <w:rPr>
+          <w:color w:val="000000"/>
+          <w:sz w:val="24"/>
+          <w:szCs w:val="24"/>
+        </w:rPr>
+        <w:t>that should be considered.</w:t>
+      </w:r>
+      <w:r>
+        <w:rPr>
+          <w:color w:val="000000"/>
+          <w:sz w:val="24"/>
+          <w:szCs w:val="24"/>
+        </w:rPr>
+        <w:t xml:space="preserve"> First, it assumes that everyone learns in the same way and that empathy is important for all people. </w:t>
+      </w:r>
+      <w:r>
+        <w:rPr>
+          <w:color w:val="000000"/>
+          <w:sz w:val="24"/>
+          <w:szCs w:val="24"/>
+        </w:rPr>
+        <w:t xml:space="preserve">Different </w:t>
+      </w:r>
+      <w:r>
+        <w:rPr>
+          <w:color w:val="000000"/>
+          <w:sz w:val="24"/>
+          <w:szCs w:val="24"/>
+        </w:rPr>
+        <w:t>effective learning styles or strategies are not mentioned.</w:t>
+      </w:r>
+      <w:r>
+        <w:rPr>
+          <w:color w:val="000000"/>
+          <w:sz w:val="24"/>
+          <w:szCs w:val="24"/>
+        </w:rPr>
+        <w:t xml:space="preserve"> </w:t>
+      </w:r>
+      <w:r>
+        <w:rPr>
+          <w:color w:val="000000"/>
+          <w:sz w:val="24"/>
+          <w:szCs w:val="24"/>
+        </w:rPr>
+        <w:t>Another assumption is that technology will not evolve to become more effective at providing spatial cues like physical books do.</w:t>
+      </w:r>
+      <w:r>
+        <w:rPr>
+          <w:color w:val="000000"/>
+          <w:sz w:val="24"/>
+          <w:szCs w:val="24"/>
+        </w:rPr>
+        <w:t xml:space="preserve"> </w:t>
+      </w:r>
+      <w:r>
+        <w:rPr>
+          <w:color w:val="000000"/>
+          <w:sz w:val="24"/>
+          <w:szCs w:val="24"/>
+        </w:rPr>
+        <w:t xml:space="preserve">It is possible that these spatial cues are already occurring with people who use devices that are </w:t>
+      </w:r>
+      <w:r>
+        <w:rPr>
+          <w:color w:val="000000"/>
+          <w:sz w:val="24"/>
+          <w:szCs w:val="24"/>
+        </w:rPr>
+        <w:t>like a book.</w:t>
+      </w:r>
+      <w:r>
+        <w:rPr>
+          <w:color w:val="000000"/>
+          <w:sz w:val="24"/>
+          <w:szCs w:val="24"/>
+        </w:rPr>
+        <w:t xml:space="preserve"> Horvath’s article also assumes that multitasking is always a hindrance to learning. </w:t>
+      </w:r>
+      <w:r>
+        <w:rPr>
+          <w:color w:val="000000"/>
+          <w:sz w:val="24"/>
+          <w:szCs w:val="24"/>
+        </w:rPr>
+        <w:t>This may be true in many cases, but multitasking could be beneficial when a skill is being learned that requires multiple parts to be dealt with simultaneousl</w:t>
+      </w:r>
+      <w:r>
+        <w:rPr>
+          <w:color w:val="000000"/>
+          <w:sz w:val="24"/>
+          <w:szCs w:val="24"/>
+        </w:rPr>
+        <w:t>y</w:t>
+      </w:r>
+      <w:r>
+        <w:rPr>
+          <w:color w:val="000000"/>
+          <w:sz w:val="24"/>
+          <w:szCs w:val="24"/>
+        </w:rPr>
+        <w:t>.</w:t>
+      </w:r>
+      <w:r>
+        <w:rPr>
+          <w:color w:val="000000"/>
+          <w:sz w:val="24"/>
+          <w:szCs w:val="24"/>
+        </w:rPr>
+        <w:t xml:space="preserve"> For example, </w:t>
+      </w:r>
+      <w:r>
+        <w:rPr>
+          <w:color w:val="000000"/>
+          <w:sz w:val="24"/>
+          <w:szCs w:val="24"/>
+        </w:rPr>
+        <w:t>learning to play</w:t>
+      </w:r>
+      <w:r>
+        <w:rPr>
+          <w:color w:val="000000"/>
+          <w:sz w:val="24"/>
+          <w:szCs w:val="24"/>
+        </w:rPr>
+        <w:t xml:space="preserve"> piano by reading or listening to music. The</w:t>
+      </w:r>
+      <w:r>
+        <w:rPr>
+          <w:color w:val="000000"/>
+          <w:sz w:val="24"/>
+          <w:szCs w:val="24"/>
+        </w:rPr>
+        <w:t xml:space="preserve"> music’s notes would have to be interpreted into a letter like F# and the hand would have to be moved to F# on the keys.</w:t>
+      </w:r>
+    </w:p>
+    <w:p>
+      <w:pPr>
+        <w:spacing w:line="360" w:lineRule="auto"/>
+        <w:rPr>
+          <w:sz w:val="24"/>
+          <w:szCs w:val="24"/>
+        </w:rPr>
+      </w:pPr>
+    </w:p>
+    <w:p>
+      <w:pPr>
+        <w:spacing w:line="360" w:lineRule="auto"/>
+        <w:rPr>
+          <w:b/>
+          <w:bCs/>
+          <w:sz w:val="24"/>
+          <w:szCs w:val="24"/>
+          <w:u w:val="single"/>
+        </w:rPr>
+      </w:pPr>
+      <w:r>
+        <w:rPr>
+          <w:b/>
+          <w:bCs/>
+          <w:sz w:val="24"/>
+          <w:szCs w:val="24"/>
+          <w:u w:val="single"/>
+        </w:rPr>
+        <w:t>Conclusion</w:t>
+      </w:r>
+    </w:p>
+    <w:p>
+      <w:pPr>
+        <w:spacing w:line="360" w:lineRule="auto"/>
+        <w:rPr>
+          <w:sz w:val="24"/>
+          <w:szCs w:val="24"/>
+        </w:rPr>
+      </w:pPr>
+      <w:r>
+        <w:rPr>
+          <w:sz w:val="24"/>
+          <w:szCs w:val="24"/>
+        </w:rPr>
+        <w:t xml:space="preserve">The arguments Horvath presented </w:t>
+      </w:r>
+      <w:r>
+        <w:rPr>
+          <w:sz w:val="24"/>
+          <w:szCs w:val="24"/>
+        </w:rPr>
+        <w:t xml:space="preserve">in “5 Ways to Help Your Brain Learn Better” </w:t>
+      </w:r>
+      <w:r>
+        <w:rPr>
+          <w:sz w:val="24"/>
+          <w:szCs w:val="24"/>
+        </w:rPr>
+        <w:t xml:space="preserve">were </w:t>
+      </w:r>
+      <w:r>
+        <w:rPr>
+          <w:sz w:val="24"/>
+          <w:szCs w:val="24"/>
+        </w:rPr>
+        <w:t>solid</w:t>
+      </w:r>
+      <w:r>
+        <w:rPr>
+          <w:sz w:val="24"/>
+          <w:szCs w:val="24"/>
+        </w:rPr>
+        <w:t xml:space="preserve"> display</w:t>
+      </w:r>
+      <w:r>
+        <w:rPr>
+          <w:sz w:val="24"/>
+          <w:szCs w:val="24"/>
+        </w:rPr>
+        <w:t xml:space="preserve"> for arguing that traditional learning methods are </w:t>
+      </w:r>
+      <w:r>
+        <w:rPr>
+          <w:sz w:val="24"/>
+          <w:szCs w:val="24"/>
+        </w:rPr>
+        <w:t>more effective than digital teaching methods.</w:t>
+      </w:r>
+      <w:r>
+        <w:rPr>
+          <w:sz w:val="24"/>
+          <w:szCs w:val="24"/>
+        </w:rPr>
+        <w:t xml:space="preserve"> </w:t>
+      </w:r>
+      <w:r>
+        <w:rPr>
+          <w:sz w:val="24"/>
+          <w:szCs w:val="24"/>
+        </w:rPr>
+        <w:t>He supports his points with effective learning strategies backed by scientific evidence</w:t>
+      </w:r>
+      <w:r>
+        <w:rPr>
+          <w:sz w:val="24"/>
+          <w:szCs w:val="24"/>
+        </w:rPr>
+        <w:t xml:space="preserve"> and plausible examples.</w:t>
+      </w:r>
+      <w:r>
+        <w:rPr>
+          <w:sz w:val="24"/>
+          <w:szCs w:val="24"/>
+        </w:rPr>
+        <w:t xml:space="preserve"> He was fair in arguing </w:t>
+      </w:r>
+      <w:r>
+        <w:rPr>
+          <w:sz w:val="24"/>
+          <w:szCs w:val="24"/>
+        </w:rPr>
+        <w:t>why traditional learning methods were superior</w:t>
+      </w:r>
+      <w:r>
+        <w:rPr>
+          <w:sz w:val="24"/>
+          <w:szCs w:val="24"/>
+        </w:rPr>
+        <w:t xml:space="preserve">, but did not address </w:t>
+      </w:r>
+      <w:r>
+        <w:rPr>
+          <w:sz w:val="24"/>
+          <w:szCs w:val="24"/>
+        </w:rPr>
+        <w:t>the possibility of variance between people, the potential for growth in technology, and the case in which multitasking might be effective</w:t>
+      </w:r>
+      <w:r>
+        <w:rPr>
+          <w:sz w:val="24"/>
+          <w:szCs w:val="24"/>
+        </w:rPr>
+        <w:t xml:space="preserve"> for learning.</w:t>
+      </w:r>
+      <w:r>
+        <w:rPr>
+          <w:sz w:val="24"/>
+          <w:szCs w:val="24"/>
+        </w:rPr>
+        <w:t xml:space="preserve"> Overall, Horvath has </w:t>
+      </w:r>
+      <w:r>
+        <w:rPr>
+          <w:sz w:val="24"/>
+          <w:szCs w:val="24"/>
+        </w:rPr>
+        <w:t>provided readers with knowledge about traditional learning methods that</w:t>
+      </w:r>
+      <w:r>
+        <w:rPr>
+          <w:sz w:val="24"/>
+          <w:szCs w:val="24"/>
+        </w:rPr>
+        <w:t xml:space="preserve">, in most cases, </w:t>
+      </w:r>
+      <w:r>
+        <w:rPr>
+          <w:sz w:val="24"/>
+          <w:szCs w:val="24"/>
+        </w:rPr>
+        <w:t>will be more effective than digital learning methods.</w:t>
+      </w:r>
+    </w:p>
+    <w:p>
+      <w:pPr>
+        <w:spacing w:line="360" w:lineRule="auto"/>
+        <w:rPr>
+          <w:sz w:val="24"/>
+          <w:szCs w:val="24"/>
+        </w:rPr>
+      </w:pPr>
+    </w:p>
+    <w:p>
+      <w:pPr>
+        <w:spacing w:line="360" w:lineRule="auto"/>
+        <w:rPr>
+          <w:b/>
+          <w:bCs/>
+          <w:sz w:val="24"/>
+          <w:szCs w:val="24"/>
+        </w:rPr>
+      </w:pPr>
+      <w:r>
+        <w:rPr>
+          <w:b/>
+          <w:bCs/>
+          <w:sz w:val="24"/>
+          <w:szCs w:val="24"/>
+        </w:rPr>
+        <w:t>References</w:t>
+      </w:r>
+    </w:p>
+    <w:p>
+      <w:pPr>
+        <w:spacing w:line="360" w:lineRule="auto"/>
+        <w:rPr>
+          <w:sz w:val="24"/>
+          <w:szCs w:val="24"/>
+        </w:rPr>
+      </w:pPr>
+      <w:r>
+        <w:rPr>
+          <w:sz w:val="24"/>
+          <w:szCs w:val="24"/>
+        </w:rPr>
+        <w:lastRenderedPageBreak/>
         <w:t>Jared Cooney Horvath Ph.D., M.Ed. [Psychology Today]. (2024, July 2). 5 Ways to Help Your Brain Learn Better.</w:t>
       </w:r>
     </w:p>
     <w:sectPr>
+      <w:headerReference w:type="default" r:id="rId6"/>
       <w:pgSz w:w="12240" w:h="15840"/>
       <w:pgMar w:top="1440" w:right="1440" w:bottom="1440" w:left="1440" w:header="0" w:footer="0" w:gutter="0"/>
       <w:pgNumType w:start="1"/>
@@ -509,6 +990,120 @@
     </w:sectPr>
   </w:body>
 </w:document>
+</file>
+
+<file path=word/endnotes.xml><?xml version="1.0" encoding="utf-8"?>
+<w:endnotes xmlns:wpc="http://schemas.microsoft.com/office/word/2010/wordprocessingCanvas" xmlns:cx="http://schemas.microsoft.com/office/drawing/2014/chartex" xmlns:cx1="http://schemas.microsoft.com/office/drawing/2015/9/8/chartex" xmlns:cx2="http://schemas.microsoft.com/office/drawing/2015/10/21/chartex" xmlns:cx3="http://schemas.microsoft.com/office/drawing/2016/5/9/chartex" xmlns:cx4="http://schemas.microsoft.com/office/drawing/2016/5/10/chartex" xmlns:cx5="http://schemas.microsoft.com/office/drawing/2016/5/11/chartex" xmlns:cx6="http://schemas.microsoft.com/office/drawing/2016/5/12/chartex" xmlns:cx7="http://schemas.microsoft.com/office/drawing/2016/5/13/chartex" xmlns:cx8="http://schemas.microsoft.com/office/drawing/2016/5/14/chartex" xmlns:mc="http://schemas.openxmlformats.org/markup-compatibility/2006" xmlns:aink="http://schemas.microsoft.com/office/drawing/2016/ink" xmlns:am3d="http://schemas.microsoft.com/office/drawing/2017/model3d" xmlns:o="urn:schemas-microsoft-com:office:office" xmlns:oel="http://schemas.microsoft.com/office/2019/extlst" xmlns:r="http://schemas.openxmlformats.org/officeDocument/2006/relationships" xmlns:m="http://schemas.openxmlformats.org/officeDocument/2006/math" xmlns:v="urn:schemas-microsoft-com:vml" xmlns:wp14="http://schemas.microsoft.com/office/word/2010/wordprocessingDrawing" xmlns:wp="http://schemas.openxmlformats.org/drawingml/2006/wordprocessingDrawing" xmlns:w10="urn:schemas-microsoft-com:office:word" xmlns:w="http://schemas.openxmlformats.org/wordprocessingml/2006/main" xmlns:w14="http://schemas.microsoft.com/office/word/2010/wordml" xmlns:w15="http://schemas.microsoft.com/office/word/2012/wordml" xmlns:w16cex="http://schemas.microsoft.com/office/word/2018/wordml/cex" xmlns:w16cid="http://schemas.microsoft.com/office/word/2016/wordml/cid" xmlns:w16="http://schemas.microsoft.com/office/word/2018/wordml" xmlns:w16du="http://schemas.microsoft.com/office/word/2023/wordml/word16du" xmlns:w16sdtdh="http://schemas.microsoft.com/office/word/2020/wordml/sdtdatahash" xmlns:w16se="http://schemas.microsoft.com/office/word/2015/wordml/symex" xmlns:wpg="http://schemas.microsoft.com/office/word/2010/wordprocessingGroup" xmlns:wpi="http://schemas.microsoft.com/office/word/2010/wordprocessingInk" xmlns:wne="http://schemas.microsoft.com/office/word/2006/wordml" xmlns:wps="http://schemas.microsoft.com/office/word/2010/wordprocessingShape" mc:Ignorable="w14 w15 w16se w16cid w16 w16cex w16sdtdh w16du wp14">
+  <w:endnote w:type="separator" w:id="-1">
+    <w:p>
+      <w:pPr>
+        <w:spacing w:line="240" w:lineRule="auto"/>
+      </w:pPr>
+      <w:r>
+        <w:separator/>
+      </w:r>
+    </w:p>
+  </w:endnote>
+  <w:endnote w:type="continuationSeparator" w:id="0">
+    <w:p>
+      <w:pPr>
+        <w:spacing w:line="240" w:lineRule="auto"/>
+      </w:pPr>
+      <w:r>
+        <w:continuationSeparator/>
+      </w:r>
+    </w:p>
+  </w:endnote>
+</w:endnotes>
+</file>
+
+<file path=word/footnotes.xml><?xml version="1.0" encoding="utf-8"?>
+<w:footnotes xmlns:wpc="http://schemas.microsoft.com/office/word/2010/wordprocessingCanvas" xmlns:cx="http://schemas.microsoft.com/office/drawing/2014/chartex" xmlns:cx1="http://schemas.microsoft.com/office/drawing/2015/9/8/chartex" xmlns:cx2="http://schemas.microsoft.com/office/drawing/2015/10/21/chartex" xmlns:cx3="http://schemas.microsoft.com/office/drawing/2016/5/9/chartex" xmlns:cx4="http://schemas.microsoft.com/office/drawing/2016/5/10/chartex" xmlns:cx5="http://schemas.microsoft.com/office/drawing/2016/5/11/chartex" xmlns:cx6="http://schemas.microsoft.com/office/drawing/2016/5/12/chartex" xmlns:cx7="http://schemas.microsoft.com/office/drawing/2016/5/13/chartex" xmlns:cx8="http://schemas.microsoft.com/office/drawing/2016/5/14/chartex" xmlns:mc="http://schemas.openxmlformats.org/markup-compatibility/2006" xmlns:aink="http://schemas.microsoft.com/office/drawing/2016/ink" xmlns:am3d="http://schemas.microsoft.com/office/drawing/2017/model3d" xmlns:o="urn:schemas-microsoft-com:office:office" xmlns:oel="http://schemas.microsoft.com/office/2019/extlst" xmlns:r="http://schemas.openxmlformats.org/officeDocument/2006/relationships" xmlns:m="http://schemas.openxmlformats.org/officeDocument/2006/math" xmlns:v="urn:schemas-microsoft-com:vml" xmlns:wp14="http://schemas.microsoft.com/office/word/2010/wordprocessingDrawing" xmlns:wp="http://schemas.openxmlformats.org/drawingml/2006/wordprocessingDrawing" xmlns:w10="urn:schemas-microsoft-com:office:word" xmlns:w="http://schemas.openxmlformats.org/wordprocessingml/2006/main" xmlns:w14="http://schemas.microsoft.com/office/word/2010/wordml" xmlns:w15="http://schemas.microsoft.com/office/word/2012/wordml" xmlns:w16cex="http://schemas.microsoft.com/office/word/2018/wordml/cex" xmlns:w16cid="http://schemas.microsoft.com/office/word/2016/wordml/cid" xmlns:w16="http://schemas.microsoft.com/office/word/2018/wordml" xmlns:w16du="http://schemas.microsoft.com/office/word/2023/wordml/word16du" xmlns:w16sdtdh="http://schemas.microsoft.com/office/word/2020/wordml/sdtdatahash" xmlns:w16se="http://schemas.microsoft.com/office/word/2015/wordml/symex" xmlns:wpg="http://schemas.microsoft.com/office/word/2010/wordprocessingGroup" xmlns:wpi="http://schemas.microsoft.com/office/word/2010/wordprocessingInk" xmlns:wne="http://schemas.microsoft.com/office/word/2006/wordml" xmlns:wps="http://schemas.microsoft.com/office/word/2010/wordprocessingShape" mc:Ignorable="w14 w15 w16se w16cid w16 w16cex w16sdtdh w16du wp14">
+  <w:footnote w:type="separator" w:id="-1">
+    <w:p>
+      <w:pPr>
+        <w:spacing w:line="240" w:lineRule="auto"/>
+      </w:pPr>
+      <w:r>
+        <w:separator/>
+      </w:r>
+    </w:p>
+  </w:footnote>
+  <w:footnote w:type="continuationSeparator" w:id="0">
+    <w:p>
+      <w:pPr>
+        <w:spacing w:line="240" w:lineRule="auto"/>
+      </w:pPr>
+      <w:r>
+        <w:continuationSeparator/>
+      </w:r>
+    </w:p>
+  </w:footnote>
+</w:footnotes>
+</file>
+
+<file path=word/header1.xml><?xml version="1.0" encoding="utf-8"?>
+<w:hdr xmlns:wpc="http://schemas.microsoft.com/office/word/2010/wordprocessingCanvas" xmlns:cx="http://schemas.microsoft.com/office/drawing/2014/chartex" xmlns:cx1="http://schemas.microsoft.com/office/drawing/2015/9/8/chartex" xmlns:cx2="http://schemas.microsoft.com/office/drawing/2015/10/21/chartex" xmlns:cx3="http://schemas.microsoft.com/office/drawing/2016/5/9/chartex" xmlns:cx4="http://schemas.microsoft.com/office/drawing/2016/5/10/chartex" xmlns:cx5="http://schemas.microsoft.com/office/drawing/2016/5/11/chartex" xmlns:cx6="http://schemas.microsoft.com/office/drawing/2016/5/12/chartex" xmlns:cx7="http://schemas.microsoft.com/office/drawing/2016/5/13/chartex" xmlns:cx8="http://schemas.microsoft.com/office/drawing/2016/5/14/chartex" xmlns:mc="http://schemas.openxmlformats.org/markup-compatibility/2006" xmlns:aink="http://schemas.microsoft.com/office/drawing/2016/ink" xmlns:am3d="http://schemas.microsoft.com/office/drawing/2017/model3d" xmlns:o="urn:schemas-microsoft-com:office:office" xmlns:oel="http://schemas.microsoft.com/office/2019/extlst" xmlns:r="http://schemas.openxmlformats.org/officeDocument/2006/relationships" xmlns:m="http://schemas.openxmlformats.org/officeDocument/2006/math" xmlns:v="urn:schemas-microsoft-com:vml" xmlns:wp14="http://schemas.microsoft.com/office/word/2010/wordprocessingDrawing" xmlns:wp="http://schemas.openxmlformats.org/drawingml/2006/wordprocessingDrawing" xmlns:w10="urn:schemas-microsoft-com:office:word" xmlns:w="http://schemas.openxmlformats.org/wordprocessingml/2006/main" xmlns:w14="http://schemas.microsoft.com/office/word/2010/wordml" xmlns:w15="http://schemas.microsoft.com/office/word/2012/wordml" xmlns:w16cex="http://schemas.microsoft.com/office/word/2018/wordml/cex" xmlns:w16cid="http://schemas.microsoft.com/office/word/2016/wordml/cid" xmlns:w16="http://schemas.microsoft.com/office/word/2018/wordml" xmlns:w16du="http://schemas.microsoft.com/office/word/2023/wordml/word16du" xmlns:w16sdtdh="http://schemas.microsoft.com/office/word/2020/wordml/sdtdatahash" xmlns:w16se="http://schemas.microsoft.com/office/word/2015/wordml/symex" xmlns:wpg="http://schemas.microsoft.com/office/word/2010/wordprocessingGroup" xmlns:wpi="http://schemas.microsoft.com/office/word/2010/wordprocessingInk" xmlns:wne="http://schemas.microsoft.com/office/word/2006/wordml" xmlns:wps="http://schemas.microsoft.com/office/word/2010/wordprocessingShape" mc:Ignorable="w14 w15 w16se w16cid w16 w16cex w16sdtdh w16du wp14">
+  <w:p>
+    <w:pPr>
+      <w:pStyle w:val="Header"/>
+      <w:jc w:val="right"/>
+    </w:pPr>
+    <w:r>
+      <w:br/>
+    </w:r>
+    <w:r>
+      <w:br/>
+    </w:r>
+    <w:r>
+      <w:br/>
+      <w:t xml:space="preserve">Vandermaarel </w:t>
+    </w:r>
+    <w:sdt>
+      <w:sdtPr>
+        <w:id w:val="-2121983579"/>
+        <w:docPartObj>
+          <w:docPartGallery w:val="Page Numbers (Top of Page)"/>
+          <w:docPartUnique/>
+        </w:docPartObj>
+      </w:sdtPr>
+      <w:sdtEndPr>
+        <w:rPr>
+          <w:noProof/>
+        </w:rPr>
+      </w:sdtEndPr>
+      <w:sdtContent>
+        <w:r>
+          <w:fldChar w:fldCharType="begin"/>
+        </w:r>
+        <w:r>
+          <w:instrText xml:space="preserve"> PAGE   \* MERGEFORMAT </w:instrText>
+        </w:r>
+        <w:r>
+          <w:fldChar w:fldCharType="separate"/>
+        </w:r>
+        <w:r>
+          <w:rPr>
+            <w:noProof/>
+          </w:rPr>
+          <w:t>2</w:t>
+        </w:r>
+        <w:r>
+          <w:rPr>
+            <w:noProof/>
+          </w:rPr>
+          <w:fldChar w:fldCharType="end"/>
+        </w:r>
+      </w:sdtContent>
+    </w:sdt>
+  </w:p>
+  <w:p>
+    <w:pPr>
+      <w:pStyle w:val="Header"/>
+      <w:jc w:val="right"/>
+    </w:pPr>
+  </w:p>
+</w:hdr>
 </file>
 
 <file path=word/styles.xml><?xml version="1.0" encoding="utf-8"?>
@@ -1555,6 +2150,64 @@
       <w14:ligatures w14:val="standardContextual"/>
     </w:rPr>
   </w:style>
+  <w:style w:type="paragraph" w:styleId="Header">
+    <w:name w:val="header"/>
+    <w:basedOn w:val="Normal"/>
+    <w:link w:val="HeaderChar"/>
+    <w:uiPriority w:val="99"/>
+    <w:unhideWhenUsed/>
+    <w:rsid w:val="00BB03D1"/>
+    <w:pPr>
+      <w:tabs>
+        <w:tab w:val="center" w:pos="4680"/>
+        <w:tab w:val="right" w:pos="9360"/>
+      </w:tabs>
+      <w:spacing w:line="240" w:lineRule="auto"/>
+    </w:pPr>
+  </w:style>
+  <w:style w:type="character" w:customStyle="1" w:styleId="HeaderChar">
+    <w:name w:val="Header Char"/>
+    <w:basedOn w:val="DefaultParagraphFont"/>
+    <w:link w:val="Header"/>
+    <w:uiPriority w:val="99"/>
+    <w:rsid w:val="00BB03D1"/>
+    <w:rPr>
+      <w:rFonts w:ascii="Arial" w:eastAsia="Arial" w:hAnsi="Arial" w:cs="Arial"/>
+      <w:kern w:val="0"/>
+      <w:sz w:val="22"/>
+      <w:szCs w:val="22"/>
+      <w14:ligatures w14:val="none"/>
+    </w:rPr>
+  </w:style>
+  <w:style w:type="paragraph" w:styleId="Footer">
+    <w:name w:val="footer"/>
+    <w:basedOn w:val="Normal"/>
+    <w:link w:val="FooterChar"/>
+    <w:uiPriority w:val="99"/>
+    <w:unhideWhenUsed/>
+    <w:rsid w:val="00BB03D1"/>
+    <w:pPr>
+      <w:tabs>
+        <w:tab w:val="center" w:pos="4680"/>
+        <w:tab w:val="right" w:pos="9360"/>
+      </w:tabs>
+      <w:spacing w:line="240" w:lineRule="auto"/>
+    </w:pPr>
+  </w:style>
+  <w:style w:type="character" w:customStyle="1" w:styleId="FooterChar">
+    <w:name w:val="Footer Char"/>
+    <w:basedOn w:val="DefaultParagraphFont"/>
+    <w:link w:val="Footer"/>
+    <w:uiPriority w:val="99"/>
+    <w:rsid w:val="00BB03D1"/>
+    <w:rPr>
+      <w:rFonts w:ascii="Arial" w:eastAsia="Arial" w:hAnsi="Arial" w:cs="Arial"/>
+      <w:kern w:val="0"/>
+      <w:sz w:val="22"/>
+      <w:szCs w:val="22"/>
+      <w14:ligatures w14:val="none"/>
+    </w:rPr>
+  </w:style>
 </w:styles>
 </file>
 

</xml_diff>